<commit_message>
Add trace for Problem 1
</commit_message>
<xml_diff>
--- a/Report.docx
+++ b/Report.docx
@@ -5,6 +5,52 @@
     <w:p>
       <w:r>
         <w:t>Report</w:t>
+      </w:r>
+    </w:p>
+    <w:p>
+      <w:r>
+        <w:t>Problem 1:</w:t>
+      </w:r>
+    </w:p>
+    <w:p>
+      <w:pPr>
+        <w:pStyle w:val="ListParagraph"/>
+        <w:numPr>
+          <w:ilvl w:val="0"/>
+          <w:numId w:val="2"/>
+        </w:numPr>
+        <w:ind w:left="360"/>
+      </w:pPr>
+      <w:r>
+        <w:t>Code can be found in problem1.pml</w:t>
+      </w:r>
+    </w:p>
+    <w:p>
+      <w:pPr>
+        <w:pStyle w:val="ListParagraph"/>
+        <w:numPr>
+          <w:ilvl w:val="0"/>
+          <w:numId w:val="2"/>
+        </w:numPr>
+        <w:ind w:left="360"/>
+      </w:pPr>
+      <w:r>
+        <w:t>Trace is shown in 1B.txt</w:t>
+      </w:r>
+    </w:p>
+    <w:p>
+      <w:pPr>
+        <w:pStyle w:val="ListParagraph"/>
+        <w:numPr>
+          <w:ilvl w:val="0"/>
+          <w:numId w:val="2"/>
+        </w:numPr>
+        <w:ind w:left="360"/>
+      </w:pPr>
+    </w:p>
+    <w:p>
+      <w:r>
+        <w:t xml:space="preserve"> </w:t>
       </w:r>
     </w:p>
     <w:sectPr>
@@ -15,6 +61,288 @@
     </w:sectPr>
   </w:body>
 </w:document>
+</file>
+
+<file path=word/numbering.xml><?xml version="1.0" encoding="utf-8"?>
+<w:numbering xmlns:wpc="http://schemas.microsoft.com/office/word/2010/wordprocessingCanvas" xmlns:cx="http://schemas.microsoft.com/office/drawing/2014/chartex" xmlns:cx1="http://schemas.microsoft.com/office/drawing/2015/9/8/chartex" xmlns:cx2="http://schemas.microsoft.com/office/drawing/2015/10/21/chartex" xmlns:cx3="http://schemas.microsoft.com/office/drawing/2016/5/9/chartex" xmlns:cx4="http://schemas.microsoft.com/office/drawing/2016/5/10/chartex" xmlns:cx5="http://schemas.microsoft.com/office/drawing/2016/5/11/chartex" xmlns:cx6="http://schemas.microsoft.com/office/drawing/2016/5/12/chartex" xmlns:cx7="http://schemas.microsoft.com/office/drawing/2016/5/13/chartex" xmlns:cx8="http://schemas.microsoft.com/office/drawing/2016/5/14/chartex" xmlns:mc="http://schemas.openxmlformats.org/markup-compatibility/2006" xmlns:aink="http://schemas.microsoft.com/office/drawing/2016/ink" xmlns:am3d="http://schemas.microsoft.com/office/drawing/2017/model3d" xmlns:o="urn:schemas-microsoft-com:office:office" xmlns:r="http://schemas.openxmlformats.org/officeDocument/2006/relationships" xmlns:m="http://schemas.openxmlformats.org/officeDocument/2006/math" xmlns:v="urn:schemas-microsoft-com:vml" xmlns:wp14="http://schemas.microsoft.com/office/word/2010/wordprocessingDrawing" xmlns:wp="http://schemas.openxmlformats.org/drawingml/2006/wordprocessingDrawing" xmlns:w10="urn:schemas-microsoft-com:office:word" xmlns:w="http://schemas.openxmlformats.org/wordprocessingml/2006/main" xmlns:w14="http://schemas.microsoft.com/office/word/2010/wordml" xmlns:w15="http://schemas.microsoft.com/office/word/2012/wordml" xmlns:w16cex="http://schemas.microsoft.com/office/word/2018/wordml/cex" xmlns:w16cid="http://schemas.microsoft.com/office/word/2016/wordml/cid" xmlns:w16="http://schemas.microsoft.com/office/word/2018/wordml" xmlns:w16sdtdh="http://schemas.microsoft.com/office/word/2020/wordml/sdtdatahash" xmlns:w16se="http://schemas.microsoft.com/office/word/2015/wordml/symex" xmlns:wpg="http://schemas.microsoft.com/office/word/2010/wordprocessingGroup" xmlns:wpi="http://schemas.microsoft.com/office/word/2010/wordprocessingInk" xmlns:wne="http://schemas.microsoft.com/office/word/2006/wordml" xmlns:wps="http://schemas.microsoft.com/office/word/2010/wordprocessingShape" mc:Ignorable="w14 w15 w16se w16cid w16 w16cex w16sdtdh wp14">
+  <w:abstractNum w:abstractNumId="0" w15:restartNumberingAfterBreak="0">
+    <w:nsid w:val="3E586741"/>
+    <w:multiLevelType w:val="hybridMultilevel"/>
+    <w:tmpl w:val="BE88EE54"/>
+    <w:lvl w:ilvl="0" w:tplc="9B8A8E98">
+      <w:start w:val="1"/>
+      <w:numFmt w:val="upperLetter"/>
+      <w:lvlText w:val="%1."/>
+      <w:lvlJc w:val="left"/>
+      <w:pPr>
+        <w:ind w:left="720" w:hanging="360"/>
+      </w:pPr>
+      <w:rPr>
+        <w:rFonts w:asciiTheme="minorHAnsi" w:eastAsiaTheme="minorEastAsia" w:hAnsiTheme="minorHAnsi" w:cstheme="minorBidi"/>
+      </w:rPr>
+    </w:lvl>
+    <w:lvl w:ilvl="1" w:tplc="48090019" w:tentative="1">
+      <w:start w:val="1"/>
+      <w:numFmt w:val="lowerLetter"/>
+      <w:lvlText w:val="%2."/>
+      <w:lvlJc w:val="left"/>
+      <w:pPr>
+        <w:ind w:left="1440" w:hanging="360"/>
+      </w:pPr>
+    </w:lvl>
+    <w:lvl w:ilvl="2" w:tplc="4809001B" w:tentative="1">
+      <w:start w:val="1"/>
+      <w:numFmt w:val="lowerRoman"/>
+      <w:lvlText w:val="%3."/>
+      <w:lvlJc w:val="right"/>
+      <w:pPr>
+        <w:ind w:left="2160" w:hanging="180"/>
+      </w:pPr>
+    </w:lvl>
+    <w:lvl w:ilvl="3" w:tplc="4809000F" w:tentative="1">
+      <w:start w:val="1"/>
+      <w:numFmt w:val="decimal"/>
+      <w:lvlText w:val="%4."/>
+      <w:lvlJc w:val="left"/>
+      <w:pPr>
+        <w:ind w:left="2880" w:hanging="360"/>
+      </w:pPr>
+    </w:lvl>
+    <w:lvl w:ilvl="4" w:tplc="48090019" w:tentative="1">
+      <w:start w:val="1"/>
+      <w:numFmt w:val="lowerLetter"/>
+      <w:lvlText w:val="%5."/>
+      <w:lvlJc w:val="left"/>
+      <w:pPr>
+        <w:ind w:left="3600" w:hanging="360"/>
+      </w:pPr>
+    </w:lvl>
+    <w:lvl w:ilvl="5" w:tplc="4809001B" w:tentative="1">
+      <w:start w:val="1"/>
+      <w:numFmt w:val="lowerRoman"/>
+      <w:lvlText w:val="%6."/>
+      <w:lvlJc w:val="right"/>
+      <w:pPr>
+        <w:ind w:left="4320" w:hanging="180"/>
+      </w:pPr>
+    </w:lvl>
+    <w:lvl w:ilvl="6" w:tplc="4809000F" w:tentative="1">
+      <w:start w:val="1"/>
+      <w:numFmt w:val="decimal"/>
+      <w:lvlText w:val="%7."/>
+      <w:lvlJc w:val="left"/>
+      <w:pPr>
+        <w:ind w:left="5040" w:hanging="360"/>
+      </w:pPr>
+    </w:lvl>
+    <w:lvl w:ilvl="7" w:tplc="48090019" w:tentative="1">
+      <w:start w:val="1"/>
+      <w:numFmt w:val="lowerLetter"/>
+      <w:lvlText w:val="%8."/>
+      <w:lvlJc w:val="left"/>
+      <w:pPr>
+        <w:ind w:left="5760" w:hanging="360"/>
+      </w:pPr>
+    </w:lvl>
+    <w:lvl w:ilvl="8" w:tplc="4809001B" w:tentative="1">
+      <w:start w:val="1"/>
+      <w:numFmt w:val="lowerRoman"/>
+      <w:lvlText w:val="%9."/>
+      <w:lvlJc w:val="right"/>
+      <w:pPr>
+        <w:ind w:left="6480" w:hanging="180"/>
+      </w:pPr>
+    </w:lvl>
+  </w:abstractNum>
+  <w:abstractNum w:abstractNumId="1" w15:restartNumberingAfterBreak="0">
+    <w:nsid w:val="6C5A175C"/>
+    <w:multiLevelType w:val="multilevel"/>
+    <w:tmpl w:val="D0BEC8FA"/>
+    <w:styleLink w:val="CurrentList1"/>
+    <w:lvl w:ilvl="0">
+      <w:start w:val="1"/>
+      <w:numFmt w:val="upperLetter"/>
+      <w:lvlText w:val="%1."/>
+      <w:lvlJc w:val="left"/>
+      <w:pPr>
+        <w:ind w:left="720" w:hanging="360"/>
+      </w:pPr>
+      <w:rPr>
+        <w:rFonts w:asciiTheme="minorHAnsi" w:eastAsiaTheme="minorEastAsia" w:hAnsiTheme="minorHAnsi" w:cstheme="minorBidi"/>
+      </w:rPr>
+    </w:lvl>
+    <w:lvl w:ilvl="1">
+      <w:start w:val="1"/>
+      <w:numFmt w:val="lowerLetter"/>
+      <w:lvlText w:val="%2."/>
+      <w:lvlJc w:val="left"/>
+      <w:pPr>
+        <w:ind w:left="1440" w:hanging="360"/>
+      </w:pPr>
+    </w:lvl>
+    <w:lvl w:ilvl="2">
+      <w:start w:val="1"/>
+      <w:numFmt w:val="lowerRoman"/>
+      <w:lvlText w:val="%3."/>
+      <w:lvlJc w:val="right"/>
+      <w:pPr>
+        <w:ind w:left="2160" w:hanging="180"/>
+      </w:pPr>
+    </w:lvl>
+    <w:lvl w:ilvl="3">
+      <w:start w:val="1"/>
+      <w:numFmt w:val="decimal"/>
+      <w:lvlText w:val="%4."/>
+      <w:lvlJc w:val="left"/>
+      <w:pPr>
+        <w:ind w:left="2880" w:hanging="360"/>
+      </w:pPr>
+    </w:lvl>
+    <w:lvl w:ilvl="4">
+      <w:start w:val="1"/>
+      <w:numFmt w:val="lowerLetter"/>
+      <w:lvlText w:val="%5."/>
+      <w:lvlJc w:val="left"/>
+      <w:pPr>
+        <w:ind w:left="3600" w:hanging="360"/>
+      </w:pPr>
+    </w:lvl>
+    <w:lvl w:ilvl="5">
+      <w:start w:val="1"/>
+      <w:numFmt w:val="lowerRoman"/>
+      <w:lvlText w:val="%6."/>
+      <w:lvlJc w:val="right"/>
+      <w:pPr>
+        <w:ind w:left="4320" w:hanging="180"/>
+      </w:pPr>
+    </w:lvl>
+    <w:lvl w:ilvl="6">
+      <w:start w:val="1"/>
+      <w:numFmt w:val="decimal"/>
+      <w:lvlText w:val="%7."/>
+      <w:lvlJc w:val="left"/>
+      <w:pPr>
+        <w:ind w:left="5040" w:hanging="360"/>
+      </w:pPr>
+    </w:lvl>
+    <w:lvl w:ilvl="7">
+      <w:start w:val="1"/>
+      <w:numFmt w:val="lowerLetter"/>
+      <w:lvlText w:val="%8."/>
+      <w:lvlJc w:val="left"/>
+      <w:pPr>
+        <w:ind w:left="5760" w:hanging="360"/>
+      </w:pPr>
+    </w:lvl>
+    <w:lvl w:ilvl="8">
+      <w:start w:val="1"/>
+      <w:numFmt w:val="lowerRoman"/>
+      <w:lvlText w:val="%9."/>
+      <w:lvlJc w:val="right"/>
+      <w:pPr>
+        <w:ind w:left="6480" w:hanging="180"/>
+      </w:pPr>
+    </w:lvl>
+  </w:abstractNum>
+  <w:abstractNum w:abstractNumId="2" w15:restartNumberingAfterBreak="0">
+    <w:nsid w:val="6F9876EB"/>
+    <w:multiLevelType w:val="hybridMultilevel"/>
+    <w:tmpl w:val="D0BEC8FA"/>
+    <w:lvl w:ilvl="0" w:tplc="B2BA2492">
+      <w:start w:val="1"/>
+      <w:numFmt w:val="upperLetter"/>
+      <w:lvlText w:val="%1."/>
+      <w:lvlJc w:val="left"/>
+      <w:pPr>
+        <w:ind w:left="720" w:hanging="360"/>
+      </w:pPr>
+      <w:rPr>
+        <w:rFonts w:asciiTheme="minorHAnsi" w:eastAsiaTheme="minorEastAsia" w:hAnsiTheme="minorHAnsi" w:cstheme="minorBidi"/>
+      </w:rPr>
+    </w:lvl>
+    <w:lvl w:ilvl="1" w:tplc="48090019" w:tentative="1">
+      <w:start w:val="1"/>
+      <w:numFmt w:val="lowerLetter"/>
+      <w:lvlText w:val="%2."/>
+      <w:lvlJc w:val="left"/>
+      <w:pPr>
+        <w:ind w:left="1440" w:hanging="360"/>
+      </w:pPr>
+    </w:lvl>
+    <w:lvl w:ilvl="2" w:tplc="4809001B" w:tentative="1">
+      <w:start w:val="1"/>
+      <w:numFmt w:val="lowerRoman"/>
+      <w:lvlText w:val="%3."/>
+      <w:lvlJc w:val="right"/>
+      <w:pPr>
+        <w:ind w:left="2160" w:hanging="180"/>
+      </w:pPr>
+    </w:lvl>
+    <w:lvl w:ilvl="3" w:tplc="4809000F" w:tentative="1">
+      <w:start w:val="1"/>
+      <w:numFmt w:val="decimal"/>
+      <w:lvlText w:val="%4."/>
+      <w:lvlJc w:val="left"/>
+      <w:pPr>
+        <w:ind w:left="2880" w:hanging="360"/>
+      </w:pPr>
+    </w:lvl>
+    <w:lvl w:ilvl="4" w:tplc="48090019" w:tentative="1">
+      <w:start w:val="1"/>
+      <w:numFmt w:val="lowerLetter"/>
+      <w:lvlText w:val="%5."/>
+      <w:lvlJc w:val="left"/>
+      <w:pPr>
+        <w:ind w:left="3600" w:hanging="360"/>
+      </w:pPr>
+    </w:lvl>
+    <w:lvl w:ilvl="5" w:tplc="4809001B" w:tentative="1">
+      <w:start w:val="1"/>
+      <w:numFmt w:val="lowerRoman"/>
+      <w:lvlText w:val="%6."/>
+      <w:lvlJc w:val="right"/>
+      <w:pPr>
+        <w:ind w:left="4320" w:hanging="180"/>
+      </w:pPr>
+    </w:lvl>
+    <w:lvl w:ilvl="6" w:tplc="4809000F" w:tentative="1">
+      <w:start w:val="1"/>
+      <w:numFmt w:val="decimal"/>
+      <w:lvlText w:val="%7."/>
+      <w:lvlJc w:val="left"/>
+      <w:pPr>
+        <w:ind w:left="5040" w:hanging="360"/>
+      </w:pPr>
+    </w:lvl>
+    <w:lvl w:ilvl="7" w:tplc="48090019" w:tentative="1">
+      <w:start w:val="1"/>
+      <w:numFmt w:val="lowerLetter"/>
+      <w:lvlText w:val="%8."/>
+      <w:lvlJc w:val="left"/>
+      <w:pPr>
+        <w:ind w:left="5760" w:hanging="360"/>
+      </w:pPr>
+    </w:lvl>
+    <w:lvl w:ilvl="8" w:tplc="4809001B" w:tentative="1">
+      <w:start w:val="1"/>
+      <w:numFmt w:val="lowerRoman"/>
+      <w:lvlText w:val="%9."/>
+      <w:lvlJc w:val="right"/>
+      <w:pPr>
+        <w:ind w:left="6480" w:hanging="180"/>
+      </w:pPr>
+    </w:lvl>
+  </w:abstractNum>
+  <w:num w:numId="1">
+    <w:abstractNumId w:val="0"/>
+  </w:num>
+  <w:num w:numId="2">
+    <w:abstractNumId w:val="2"/>
+  </w:num>
+  <w:num w:numId="3">
+    <w:abstractNumId w:val="1"/>
+  </w:num>
+</w:numbering>
 </file>
 
 <file path=word/styles.xml><?xml version="1.0" encoding="utf-8"?>
@@ -443,6 +771,27 @@
     <w:semiHidden/>
     <w:unhideWhenUsed/>
   </w:style>
+  <w:style w:type="paragraph" w:styleId="ListParagraph">
+    <w:name w:val="List Paragraph"/>
+    <w:basedOn w:val="Normal"/>
+    <w:uiPriority w:val="34"/>
+    <w:qFormat/>
+    <w:rsid w:val="00A07599"/>
+    <w:pPr>
+      <w:ind w:left="720"/>
+      <w:contextualSpacing/>
+    </w:pPr>
+  </w:style>
+  <w:style w:type="numbering" w:customStyle="1" w:styleId="CurrentList1">
+    <w:name w:val="Current List1"/>
+    <w:uiPriority w:val="99"/>
+    <w:rsid w:val="00A07599"/>
+    <w:pPr>
+      <w:numPr>
+        <w:numId w:val="3"/>
+      </w:numPr>
+    </w:pPr>
+  </w:style>
 </w:styles>
 </file>
 

</xml_diff>

<commit_message>
Add output for problem 1 ltl verification
</commit_message>
<xml_diff>
--- a/Report.docx
+++ b/Report.docx
@@ -2290,25 +2290,18 @@
         <w:t>(S)</w:t>
       </w:r>
       <w:r>
-        <w:t xml:space="preserve"> is true if and only if shuttle S is currently on a track (i.e. the shuttle is currently stationed. </w:t>
-      </w:r>
-    </w:p>
-    <w:p>
-      <w:pPr>
-        <w:pStyle w:val="ListParagraph"/>
-        <w:ind w:left="207"/>
-      </w:pPr>
-    </w:p>
-    <w:p>
-      <w:pPr>
-        <w:pStyle w:val="ListParagraph"/>
-        <w:ind w:left="207"/>
-      </w:pPr>
-      <w:r>
-        <w:t>The predicate no</w:t>
-      </w:r>
-      <w:r>
-        <w:t>Load(S)</w:t>
+        <w:t xml:space="preserve"> is true if and only if shuttle S is currently on a track (i.e. the shuttle is currently stationed. The predicate </w:t>
+      </w:r>
+      <w:proofErr w:type="spellStart"/>
+      <w:r>
+        <w:t>no</w:t>
+      </w:r>
+      <w:r>
+        <w:t>Load</w:t>
+      </w:r>
+      <w:proofErr w:type="spellEnd"/>
+      <w:r>
+        <w:t>(S)</w:t>
       </w:r>
       <w:r>
         <w:t xml:space="preserve"> is true if and only if shuttle S has no load (i.e. not carrying any people)</w:t>
@@ -2370,15 +2363,60 @@
       <w:r>
         <w:t xml:space="preserve"> </w:t>
       </w:r>
+      <w:proofErr w:type="spellStart"/>
       <w:r>
         <w:t>no</w:t>
       </w:r>
       <w:r>
-        <w:t>Load(S)</w:t>
+        <w:t>Load</w:t>
+      </w:r>
+      <w:proofErr w:type="spellEnd"/>
+      <w:r>
+        <w:t>(S)</w:t>
       </w:r>
       <w:r>
         <w:t>)</w:t>
       </w:r>
+      <w:r>
+        <w:t xml:space="preserve">. </w:t>
+      </w:r>
+      <w:r>
+        <w:t>!</w:t>
+      </w:r>
+      <w:r>
+        <w:t xml:space="preserve">travelling(S) is represented in spin as predicate p </w:t>
+      </w:r>
+      <w:r>
+        <w:t>(!travelling)</w:t>
+      </w:r>
+      <w:r>
+        <w:t>.</w:t>
+      </w:r>
+      <w:r>
+        <w:t xml:space="preserve"> </w:t>
+      </w:r>
+      <w:proofErr w:type="spellStart"/>
+      <w:r>
+        <w:t>noLoad</w:t>
+      </w:r>
+      <w:proofErr w:type="spellEnd"/>
+      <w:r>
+        <w:t xml:space="preserve">(S) is represented in spin as predicate q </w:t>
+      </w:r>
+      <w:r>
+        <w:t>(</w:t>
+      </w:r>
+      <w:proofErr w:type="spellStart"/>
+      <w:r>
+        <w:t>currentLoad</w:t>
+      </w:r>
+      <w:proofErr w:type="spellEnd"/>
+      <w:r>
+        <w:t xml:space="preserve"> == 0)</w:t>
+      </w:r>
+      <w:r>
+        <w:t xml:space="preserve">. </w:t>
+      </w:r>
     </w:p>
     <w:p>
       <w:pPr>
@@ -2392,55 +2430,43 @@
         <w:ind w:left="207"/>
       </w:pPr>
       <w:r>
-        <w:t>!</w:t>
-      </w:r>
-      <w:r>
-        <w:t xml:space="preserve">travelling(S) is represented in spin as predicate p </w:t>
-      </w:r>
-      <w:r>
-        <w:t>(!travelling)</w:t>
+        <w:t xml:space="preserve">We </w:t>
+      </w:r>
+      <w:r>
+        <w:t>run verification on</w:t>
+      </w:r>
+      <w:r>
+        <w:t xml:space="preserve"> the system using the LTL property p1 </w:t>
+      </w:r>
+      <w:r>
+        <w:t>{ always eventually (p &amp;&amp; q) }</w:t>
+      </w:r>
+      <w:r>
+        <w:t>, which results in an acceptance cycle found</w:t>
+      </w:r>
+      <w:r>
+        <w:t xml:space="preserve"> (at depth 1140)</w:t>
       </w:r>
       <w:r>
         <w:t>.</w:t>
       </w:r>
       <w:r>
-        <w:t xml:space="preserve"> noLoad(S) is represented in spin as predicate q </w:t>
-      </w:r>
-      <w:r>
-        <w:t>(currentLoad == 0)</w:t>
-      </w:r>
-      <w:r>
-        <w:t xml:space="preserve">. </w:t>
-      </w:r>
-    </w:p>
-    <w:p>
-      <w:pPr>
-        <w:pStyle w:val="ListParagraph"/>
-        <w:ind w:left="207"/>
-      </w:pPr>
-    </w:p>
-    <w:p>
-      <w:pPr>
-        <w:pStyle w:val="ListParagraph"/>
-        <w:ind w:left="207"/>
-      </w:pPr>
-      <w:r>
-        <w:t xml:space="preserve">We run the system using the LTL property p1 </w:t>
-      </w:r>
-      <w:r>
-        <w:t>{ always eventually (p &amp;&amp; q) }</w:t>
-      </w:r>
-      <w:r>
-        <w:t>, which results in an acceptance cycle found</w:t>
-      </w:r>
-      <w:r>
-        <w:t xml:space="preserve"> (at depth 1140)</w:t>
+        <w:t xml:space="preserve"> The output for this can  be found in pan</w:t>
+      </w:r>
+      <w:r>
+        <w:t>1</w:t>
       </w:r>
       <w:r>
         <w:t>.</w:t>
       </w:r>
       <w:r>
-        <w:t xml:space="preserve"> The output for this can  be found in panout</w:t>
+        <w:t>out</w:t>
+      </w:r>
+      <w:r>
+        <w:t xml:space="preserve"> and </w:t>
+      </w:r>
+      <w:r>
+        <w:t>problem1.pml.trail</w:t>
       </w:r>
       <w:r>
         <w:t>.</w:t>
@@ -2703,13 +2729,34 @@
         <w:ind w:left="207"/>
       </w:pPr>
       <w:r>
-        <w:t xml:space="preserve">Show that there </w:t>
-      </w:r>
-      <w:r>
-        <w:t>exists a deadlock and provide a clear interpretation of the counter-example obtained</w:t>
-      </w:r>
-      <w:r>
-        <w:t xml:space="preserve"> from SPIN.</w:t>
+        <w:t>We run verification on the system</w:t>
+      </w:r>
+      <w:r>
+        <w:t xml:space="preserve"> </w:t>
+      </w:r>
+      <w:r>
+        <w:t xml:space="preserve">which results in an invalid end state at depth 46. </w:t>
+      </w:r>
+      <w:r>
+        <w:t>The output for th</w:t>
+      </w:r>
+      <w:r>
+        <w:t>e deadlock</w:t>
+      </w:r>
+      <w:r>
+        <w:t xml:space="preserve"> can be found in pan</w:t>
+      </w:r>
+      <w:r>
+        <w:t>2</w:t>
+      </w:r>
+      <w:r>
+        <w:t>.out and problem</w:t>
+      </w:r>
+      <w:r>
+        <w:t>2</w:t>
+      </w:r>
+      <w:r>
+        <w:t>.pml.trail.</w:t>
       </w:r>
     </w:p>
     <w:p>

</xml_diff>

<commit_message>
Add seperate file for ltl
</commit_message>
<xml_diff>
--- a/Report.docx
+++ b/Report.docx
@@ -2290,18 +2290,10 @@
         <w:t>(S)</w:t>
       </w:r>
       <w:r>
-        <w:t xml:space="preserve"> is true if and only if shuttle S is currently on a track (i.e. the shuttle is currently stationed. The predicate </w:t>
-      </w:r>
-      <w:proofErr w:type="spellStart"/>
-      <w:r>
-        <w:t>no</w:t>
-      </w:r>
-      <w:r>
-        <w:t>Load</w:t>
-      </w:r>
-      <w:proofErr w:type="spellEnd"/>
-      <w:r>
-        <w:t>(S)</w:t>
+        <w:t xml:space="preserve"> is true if and only if shuttle S is currently on a track (i.e. the shuttle is currently stationed. The predicate no</w:t>
+      </w:r>
+      <w:r>
+        <w:t>Load(S)</w:t>
       </w:r>
       <w:r>
         <w:t xml:space="preserve"> is true if and only if shuttle S has no load (i.e. not carrying any people)</w:t>
@@ -2363,16 +2355,11 @@
       <w:r>
         <w:t xml:space="preserve"> </w:t>
       </w:r>
-      <w:proofErr w:type="spellStart"/>
       <w:r>
         <w:t>no</w:t>
       </w:r>
       <w:r>
-        <w:t>Load</w:t>
-      </w:r>
-      <w:proofErr w:type="spellEnd"/>
-      <w:r>
-        <w:t>(S)</w:t>
+        <w:t>Load(S)</w:t>
       </w:r>
       <w:r>
         <w:t>)</w:t>
@@ -2393,26 +2380,10 @@
         <w:t>.</w:t>
       </w:r>
       <w:r>
-        <w:t xml:space="preserve"> </w:t>
-      </w:r>
-      <w:proofErr w:type="spellStart"/>
-      <w:r>
-        <w:t>noLoad</w:t>
-      </w:r>
-      <w:proofErr w:type="spellEnd"/>
-      <w:r>
-        <w:t xml:space="preserve">(S) is represented in spin as predicate q </w:t>
-      </w:r>
-      <w:r>
-        <w:t>(</w:t>
-      </w:r>
-      <w:proofErr w:type="spellStart"/>
-      <w:r>
-        <w:t>currentLoad</w:t>
-      </w:r>
-      <w:proofErr w:type="spellEnd"/>
-      <w:r>
-        <w:t xml:space="preserve"> == 0)</w:t>
+        <w:t xml:space="preserve"> noLoad(S) is represented in spin as predicate q </w:t>
+      </w:r>
+      <w:r>
+        <w:t>(currentLoad == 0)</w:t>
       </w:r>
       <w:r>
         <w:t xml:space="preserve">. </w:t>
@@ -2436,22 +2407,52 @@
         <w:t>run verification on</w:t>
       </w:r>
       <w:r>
-        <w:t xml:space="preserve"> the system using the LTL property p1 </w:t>
-      </w:r>
-      <w:r>
-        <w:t>{ always eventually (p &amp;&amp; q) }</w:t>
+        <w:t xml:space="preserve"> the system</w:t>
+      </w:r>
+      <w:r>
+        <w:t xml:space="preserve"> in </w:t>
+      </w:r>
+      <w:r>
+        <w:t>problem1-ltl.pm</w:t>
+      </w:r>
+      <w:r>
+        <w:t xml:space="preserve">l </w:t>
+      </w:r>
+      <w:r>
+        <w:t xml:space="preserve">using the LTL property p1 </w:t>
+      </w:r>
+      <w:r>
+        <w:t>{ always eventually</w:t>
+      </w:r>
+      <w:r>
+        <w:t xml:space="preserve"> always</w:t>
+      </w:r>
+      <w:r>
+        <w:t xml:space="preserve"> (p &amp;&amp; q) }</w:t>
       </w:r>
       <w:r>
         <w:t>, which results in an acceptance cycle found</w:t>
       </w:r>
       <w:r>
-        <w:t xml:space="preserve"> (at depth 1140)</w:t>
+        <w:t xml:space="preserve"> (at depth </w:t>
+      </w:r>
+      <w:r>
+        <w:t>71</w:t>
+      </w:r>
+      <w:r>
+        <w:t>8</w:t>
+      </w:r>
+      <w:r>
+        <w:t>)</w:t>
+      </w:r>
+      <w:r>
+        <w:t>)</w:t>
       </w:r>
       <w:r>
         <w:t>.</w:t>
       </w:r>
       <w:r>
-        <w:t xml:space="preserve"> The output for this can  be found in pan</w:t>
+        <w:t xml:space="preserve"> The output for this can be found in pan</w:t>
       </w:r>
       <w:r>
         <w:t>1</w:t>
@@ -2466,11 +2467,210 @@
         <w:t xml:space="preserve"> and </w:t>
       </w:r>
       <w:r>
-        <w:t>problem1.pml.trail</w:t>
+        <w:t>problem1-ltl.pml.trail</w:t>
+      </w:r>
+    </w:p>
+    <w:p>
+      <w:pPr>
+        <w:pStyle w:val="ListParagraph"/>
+        <w:ind w:left="207"/>
+      </w:pPr>
+    </w:p>
+    <w:p>
+      <w:pPr>
+        <w:pStyle w:val="ListParagraph"/>
+        <w:ind w:left="207"/>
+      </w:pPr>
+      <w:r>
+        <w:t xml:space="preserve">Hence, it is shown </w:t>
+      </w:r>
+      <w:r>
+        <w:t>that the system always returns into a state that all shuttles are</w:t>
+      </w:r>
+    </w:p>
+    <w:p>
+      <w:pPr>
+        <w:pStyle w:val="ListParagraph"/>
+        <w:ind w:left="207"/>
+      </w:pPr>
+      <w:r>
+        <w:t>at stations without load.</w:t>
+      </w:r>
+    </w:p>
+    <w:p>
+      <w:pPr>
+        <w:pStyle w:val="ListParagraph"/>
+        <w:ind w:left="360"/>
+      </w:pPr>
+    </w:p>
+    <w:p>
+      <w:pPr>
+        <w:pStyle w:val="ListParagraph"/>
+        <w:numPr>
+          <w:ilvl w:val="0"/>
+          <w:numId w:val="5"/>
+        </w:numPr>
+        <w:ind w:left="207"/>
+      </w:pPr>
+      <w:r>
+        <w:t>Can you</w:t>
+      </w:r>
+      <w:r>
+        <w:t xml:space="preserve"> </w:t>
+      </w:r>
+      <w:r>
+        <w:t>fi</w:t>
+      </w:r>
+      <w:r>
+        <w:t>nd any additional problems in the system, by verifying other properties? Please state what</w:t>
+      </w:r>
+      <w:r>
+        <w:t xml:space="preserve"> </w:t>
+      </w:r>
+      <w:r>
+        <w:t>property you ver</w:t>
+      </w:r>
+      <w:r>
+        <w:t>i</w:t>
+      </w:r>
+      <w:r>
+        <w:t>fi</w:t>
+      </w:r>
+      <w:r>
+        <w:t xml:space="preserve">ed and give a clear explanation of any errors you found. </w:t>
+      </w:r>
+    </w:p>
+    <w:p>
+      <w:pPr>
+        <w:pStyle w:val="ListParagraph"/>
+        <w:ind w:left="207"/>
+      </w:pPr>
+    </w:p>
+    <w:p>
+      <w:pPr>
+        <w:pStyle w:val="ListParagraph"/>
+        <w:ind w:left="207"/>
+      </w:pPr>
+      <w:r>
+        <w:t xml:space="preserve">The </w:t>
+      </w:r>
+      <w:r>
+        <w:t>system only</w:t>
+      </w:r>
+      <w:r>
+        <w:t xml:space="preserve"> checks</w:t>
+      </w:r>
+      <w:r>
+        <w:t xml:space="preserve"> the</w:t>
+      </w:r>
+      <w:r>
+        <w:t xml:space="preserve"> current load</w:t>
+      </w:r>
+      <w:r>
+        <w:t xml:space="preserve"> of the shuttle</w:t>
+      </w:r>
+      <w:r>
+        <w:t xml:space="preserve"> and not future load.</w:t>
+      </w:r>
+      <w:r>
+        <w:t xml:space="preserve"> </w:t>
+      </w:r>
+      <w:r>
+        <w:t>Consider the case where</w:t>
+      </w:r>
+      <w:r>
+        <w:t xml:space="preserve"> a</w:t>
+      </w:r>
+      <w:r>
+        <w:t>n empty</w:t>
+      </w:r>
+      <w:r>
+        <w:t xml:space="preserve"> shuttle ha</w:t>
+      </w:r>
+      <w:r>
+        <w:t>s</w:t>
+      </w:r>
+      <w:r>
+        <w:t xml:space="preserve"> a pending order (o1) that hasn’t yet been loaded, and another </w:t>
+      </w:r>
+      <w:r>
+        <w:t>order (o2)</w:t>
+      </w:r>
+      <w:r>
+        <w:t xml:space="preserve"> to which the shuttle is required to reply with an offer to the shuttle management system.</w:t>
+      </w:r>
+      <w:r>
+        <w:t xml:space="preserve"> When the shuttle is processing the offer for o2,</w:t>
+      </w:r>
+      <w:r>
+        <w:t xml:space="preserve"> i</w:t>
+      </w:r>
+      <w:r>
+        <w:t>t will only consider the current empty load and not the future load with o1 included.</w:t>
+      </w:r>
+    </w:p>
+    <w:p>
+      <w:pPr>
+        <w:pStyle w:val="ListParagraph"/>
+        <w:ind w:left="207"/>
+      </w:pPr>
+    </w:p>
+    <w:p>
+      <w:pPr>
+        <w:pStyle w:val="ListParagraph"/>
+        <w:ind w:left="207"/>
+      </w:pPr>
+      <w:r>
+        <w:t>Consider</w:t>
+      </w:r>
+      <w:r>
+        <w:t xml:space="preserve"> the </w:t>
+      </w:r>
+      <w:r>
+        <w:t xml:space="preserve">when the </w:t>
+      </w:r>
+      <w:r>
+        <w:t>combined size of o1 and o2 were to exceed the shuttle’s capacity</w:t>
       </w:r>
       <w:r>
         <w:t>.</w:t>
       </w:r>
+      <w:r>
+        <w:t xml:space="preserve"> </w:t>
+      </w:r>
+      <w:r>
+        <w:t>If</w:t>
+      </w:r>
+      <w:r>
+        <w:t xml:space="preserve"> o2’s start</w:t>
+      </w:r>
+      <w:r>
+        <w:t xml:space="preserve">ing station </w:t>
+      </w:r>
+      <w:r>
+        <w:t xml:space="preserve">is </w:t>
+      </w:r>
+      <w:r>
+        <w:t xml:space="preserve">located </w:t>
+      </w:r>
+      <w:r>
+        <w:t>before o1’s end</w:t>
+      </w:r>
+      <w:r>
+        <w:t>ing</w:t>
+      </w:r>
+      <w:r>
+        <w:t xml:space="preserve"> </w:t>
+      </w:r>
+      <w:r>
+        <w:t>station, the shuttle would end u</w:t>
+      </w:r>
+      <w:r>
+        <w:t>p loading o1 first and then o2 before it unloads o1.</w:t>
+      </w:r>
+      <w:r>
+        <w:t xml:space="preserve"> The capacity of the shuttle would be exceeded and there would be an error in the system when o2 is being loaded.</w:t>
+      </w:r>
     </w:p>
     <w:p>
       <w:pPr>
@@ -2484,10 +2684,34 @@
         <w:ind w:left="207"/>
       </w:pPr>
       <w:r>
-        <w:t xml:space="preserve">Hence, it is shown </w:t>
-      </w:r>
-      <w:r>
-        <w:t>that the system always returns into a state that all shuttles are</w:t>
+        <w:t xml:space="preserve">We represent the above property </w:t>
+      </w:r>
+      <w:r>
+        <w:t xml:space="preserve">in spin as predicate </w:t>
+      </w:r>
+      <w:r>
+        <w:t>r</w:t>
+      </w:r>
+      <w:r>
+        <w:t xml:space="preserve"> </w:t>
+      </w:r>
+      <w:r>
+        <w:t xml:space="preserve">(currentLoad </w:t>
+      </w:r>
+      <w:r>
+        <w:t>&lt;=</w:t>
+      </w:r>
+      <w:r>
+        <w:t xml:space="preserve"> </w:t>
+      </w:r>
+      <w:r>
+        <w:t>capacity</w:t>
+      </w:r>
+      <w:r>
+        <w:t>)</w:t>
+      </w:r>
+      <w:r>
+        <w:t xml:space="preserve">. </w:t>
       </w:r>
     </w:p>
     <w:p>
@@ -2495,51 +2719,44 @@
         <w:pStyle w:val="ListParagraph"/>
         <w:ind w:left="207"/>
       </w:pPr>
-      <w:r>
-        <w:t>at stations without load.</w:t>
-      </w:r>
-    </w:p>
-    <w:p>
-      <w:pPr>
-        <w:pStyle w:val="ListParagraph"/>
-        <w:ind w:left="360"/>
-      </w:pPr>
-    </w:p>
-    <w:p>
-      <w:pPr>
-        <w:pStyle w:val="ListParagraph"/>
-        <w:numPr>
-          <w:ilvl w:val="0"/>
-          <w:numId w:val="5"/>
-        </w:numPr>
+    </w:p>
+    <w:p>
+      <w:pPr>
+        <w:pStyle w:val="ListParagraph"/>
         <w:ind w:left="207"/>
       </w:pPr>
       <w:r>
-        <w:t>Can you</w:t>
-      </w:r>
-      <w:r>
-        <w:t xml:space="preserve"> </w:t>
-      </w:r>
-      <w:r>
-        <w:t>fi</w:t>
-      </w:r>
-      <w:r>
-        <w:t>nd any additional problems in the system, by verifying other properties? Please state what</w:t>
-      </w:r>
-      <w:r>
-        <w:t xml:space="preserve"> </w:t>
-      </w:r>
-      <w:r>
-        <w:t>property you ver</w:t>
-      </w:r>
-      <w:r>
-        <w:t>i</w:t>
-      </w:r>
-      <w:r>
-        <w:t>fi</w:t>
-      </w:r>
-      <w:r>
-        <w:t xml:space="preserve">ed and give a clear explanation of any errors you found. </w:t>
+        <w:t xml:space="preserve">We </w:t>
+      </w:r>
+      <w:r>
+        <w:t xml:space="preserve">can </w:t>
+      </w:r>
+      <w:r>
+        <w:t xml:space="preserve">run verification on the system in </w:t>
+      </w:r>
+      <w:r>
+        <w:t>problem1-ltl.pm</w:t>
+      </w:r>
+      <w:r>
+        <w:t>l using the LTL property p</w:t>
+      </w:r>
+      <w:r>
+        <w:t>2</w:t>
+      </w:r>
+      <w:r>
+        <w:t xml:space="preserve"> </w:t>
+      </w:r>
+      <w:r>
+        <w:t>{ always r}</w:t>
+      </w:r>
+      <w:r>
+        <w:t xml:space="preserve">. The output for this is unable to be shown due to a </w:t>
+      </w:r>
+      <w:r>
+        <w:t>-DMEMLIM</w:t>
+      </w:r>
+      <w:r>
+        <w:t xml:space="preserve"> error.</w:t>
       </w:r>
     </w:p>
     <w:p>
@@ -2554,61 +2771,10 @@
         <w:ind w:left="207"/>
       </w:pPr>
       <w:r>
-        <w:t xml:space="preserve">The </w:t>
-      </w:r>
-      <w:r>
-        <w:t>system only</w:t>
-      </w:r>
-      <w:r>
-        <w:t xml:space="preserve"> checks</w:t>
-      </w:r>
-      <w:r>
-        <w:t xml:space="preserve"> the</w:t>
-      </w:r>
-      <w:r>
-        <w:t xml:space="preserve"> current load</w:t>
-      </w:r>
-      <w:r>
-        <w:t xml:space="preserve"> of the shuttle</w:t>
-      </w:r>
-      <w:r>
-        <w:t xml:space="preserve"> and not future load.</w:t>
-      </w:r>
-      <w:r>
-        <w:t xml:space="preserve"> </w:t>
-      </w:r>
-      <w:r>
-        <w:t>Consider the case where</w:t>
-      </w:r>
-      <w:r>
-        <w:t xml:space="preserve"> a</w:t>
-      </w:r>
-      <w:r>
-        <w:t>n empty</w:t>
-      </w:r>
-      <w:r>
-        <w:t xml:space="preserve"> shuttle ha</w:t>
-      </w:r>
-      <w:r>
-        <w:t>s</w:t>
-      </w:r>
-      <w:r>
-        <w:t xml:space="preserve"> a pending order (o1) that hasn’t yet been loaded, and another </w:t>
-      </w:r>
-      <w:r>
-        <w:t>order (o2)</w:t>
-      </w:r>
-      <w:r>
-        <w:t xml:space="preserve"> to which the shuttle is required to reply with an offer to the shuttle management system.</w:t>
-      </w:r>
-      <w:r>
-        <w:t xml:space="preserve"> When the shuttle is processing the offer for o2,</w:t>
-      </w:r>
-      <w:r>
-        <w:t xml:space="preserve"> i</w:t>
-      </w:r>
-      <w:r>
-        <w:t>t will only consider the current empty load and not the future load with o1 included.</w:t>
+        <w:t xml:space="preserve">Hence, it is shown that the </w:t>
+      </w:r>
+      <w:r>
+        <w:t>capacity of the shuttle can be exceeded by the current load.</w:t>
       </w:r>
     </w:p>
     <w:p>
@@ -2616,63 +2782,6 @@
         <w:pStyle w:val="ListParagraph"/>
         <w:ind w:left="207"/>
       </w:pPr>
-    </w:p>
-    <w:p>
-      <w:pPr>
-        <w:pStyle w:val="ListParagraph"/>
-        <w:ind w:left="207"/>
-      </w:pPr>
-      <w:r>
-        <w:t>Consider</w:t>
-      </w:r>
-      <w:r>
-        <w:t xml:space="preserve"> the </w:t>
-      </w:r>
-      <w:r>
-        <w:t xml:space="preserve">when the </w:t>
-      </w:r>
-      <w:r>
-        <w:t>combined size of o1 and o2 were to exceed the shuttle’s capacity</w:t>
-      </w:r>
-      <w:r>
-        <w:t>.</w:t>
-      </w:r>
-      <w:r>
-        <w:t xml:space="preserve"> </w:t>
-      </w:r>
-      <w:r>
-        <w:t>If</w:t>
-      </w:r>
-      <w:r>
-        <w:t xml:space="preserve"> o2’s start</w:t>
-      </w:r>
-      <w:r>
-        <w:t xml:space="preserve">ing station </w:t>
-      </w:r>
-      <w:r>
-        <w:t xml:space="preserve">is </w:t>
-      </w:r>
-      <w:r>
-        <w:t xml:space="preserve">located </w:t>
-      </w:r>
-      <w:r>
-        <w:t>before o1’s end</w:t>
-      </w:r>
-      <w:r>
-        <w:t>ing</w:t>
-      </w:r>
-      <w:r>
-        <w:t xml:space="preserve"> </w:t>
-      </w:r>
-      <w:r>
-        <w:t>station, the shuttle would end u</w:t>
-      </w:r>
-      <w:r>
-        <w:t>p loading o1 first and then o2 before it unloads o1.</w:t>
-      </w:r>
-      <w:r>
-        <w:t xml:space="preserve"> The capacity of the shuttle would be exceeded and there would be an error in the system when o2 is being loaded.</w:t>
-      </w:r>
     </w:p>
     <w:p>
       <w:r>
@@ -2798,6 +2907,7 @@
         <w:t>.</w:t>
       </w:r>
     </w:p>
+    <w:p/>
     <w:sectPr>
       <w:pgSz w:w="11906" w:h="16838"/>
       <w:pgMar w:top="1440" w:right="1440" w:bottom="1440" w:left="1440" w:header="708" w:footer="708" w:gutter="0"/>

</xml_diff>

<commit_message>
Add file for additional qn problem 1
</commit_message>
<xml_diff>
--- a/Report.docx
+++ b/Report.docx
@@ -2404,7 +2404,13 @@
         <w:t xml:space="preserve">We </w:t>
       </w:r>
       <w:r>
-        <w:t>run verification on</w:t>
+        <w:t>run verification</w:t>
+      </w:r>
+      <w:r>
+        <w:t xml:space="preserve"> (with non-progress cycles)</w:t>
+      </w:r>
+      <w:r>
+        <w:t xml:space="preserve"> on</w:t>
       </w:r>
       <w:r>
         <w:t xml:space="preserve"> the system</w:t>
@@ -2452,311 +2458,621 @@
         <w:t>.</w:t>
       </w:r>
       <w:r>
-        <w:t xml:space="preserve"> The output for this can be found in pan</w:t>
-      </w:r>
-      <w:r>
-        <w:t>1</w:t>
+        <w:t xml:space="preserve"> </w:t>
+      </w:r>
+      <w:r>
+        <w:t>The output</w:t>
+      </w:r>
+      <w:r>
+        <w:t xml:space="preserve"> (</w:t>
+      </w:r>
+      <w:r>
+        <w:t>with acceptance cycles</w:t>
+      </w:r>
+      <w:r>
+        <w:t>)</w:t>
+      </w:r>
+      <w:r>
+        <w:t xml:space="preserve"> is shown below and </w:t>
+      </w:r>
+      <w:r>
+        <w:t xml:space="preserve">can be found in pan1.out and </w:t>
+      </w:r>
+      <w:r>
+        <w:t>problem1-ltl.pml.trail</w:t>
+      </w:r>
+      <w:r>
+        <w:t>:</w:t>
+      </w:r>
+    </w:p>
+    <w:p>
+      <w:pPr>
+        <w:pStyle w:val="ListParagraph"/>
+        <w:ind w:left="207"/>
+      </w:pPr>
+      <w:r>
+        <w:t>Pid: 13228</w:t>
+      </w:r>
+    </w:p>
+    <w:p>
+      <w:pPr>
+        <w:pStyle w:val="ListParagraph"/>
+        <w:ind w:left="207"/>
+      </w:pPr>
+      <w:r>
+        <w:t>Depth=     410 States=   1e+006 Transitions= 1.39e+006 Memory=   928.699</w:t>
+      </w:r>
+      <w:r>
+        <w:tab/>
+        <w:t>t=     3.93 R=  3e+005</w:t>
+      </w:r>
+      <w:r>
+        <w:t xml:space="preserve"> </w:t>
+      </w:r>
+      <w:r>
+        <w:tab/>
+      </w:r>
+    </w:p>
+    <w:p>
+      <w:pPr>
+        <w:pStyle w:val="ListParagraph"/>
+        <w:ind w:left="207"/>
+      </w:pPr>
+    </w:p>
+    <w:p>
+      <w:pPr>
+        <w:pStyle w:val="ListParagraph"/>
+        <w:ind w:left="207"/>
+      </w:pPr>
+      <w:r>
+        <w:t xml:space="preserve">Hence, it is shown </w:t>
+      </w:r>
+      <w:r>
+        <w:t>that the system always returns into a state that all shuttles are</w:t>
+      </w:r>
+    </w:p>
+    <w:p>
+      <w:pPr>
+        <w:pStyle w:val="ListParagraph"/>
+        <w:ind w:left="207"/>
+      </w:pPr>
+      <w:r>
+        <w:t>at stations without load.</w:t>
+      </w:r>
+    </w:p>
+    <w:p>
+      <w:pPr>
+        <w:pStyle w:val="ListParagraph"/>
+        <w:ind w:left="207"/>
+      </w:pPr>
+    </w:p>
+    <w:p>
+      <w:pPr>
+        <w:pStyle w:val="ListParagraph"/>
+        <w:ind w:left="207"/>
+      </w:pPr>
+      <w:r>
+        <w:t>&lt;&lt;&lt;&lt;&lt;START OF CYCLE&gt;&gt;&gt;&gt;&gt;</w:t>
+      </w:r>
+    </w:p>
+    <w:p>
+      <w:pPr>
+        <w:pStyle w:val="ListParagraph"/>
+        <w:ind w:left="207"/>
+      </w:pPr>
+      <w:r>
+        <w:t>720:</w:t>
+      </w:r>
+      <w:r>
+        <w:tab/>
+        <w:t>proc  1 (Shuttle:1) problem1-ltl.pml:149 (state 88)</w:t>
+      </w:r>
+      <w:r>
+        <w:tab/>
+        <w:t>[else]</w:t>
+      </w:r>
+    </w:p>
+    <w:p>
+      <w:pPr>
+        <w:pStyle w:val="ListParagraph"/>
+        <w:ind w:left="207"/>
+      </w:pPr>
+      <w:r>
+        <w:t>722:</w:t>
+      </w:r>
+      <w:r>
+        <w:tab/>
+        <w:t>proc  1 (Shuttle:1) problem1-ltl.pml:149 (state 89)</w:t>
+      </w:r>
+      <w:r>
+        <w:tab/>
+        <w:t>[(1)]</w:t>
+      </w:r>
+    </w:p>
+    <w:p>
+      <w:pPr>
+        <w:pStyle w:val="ListParagraph"/>
+        <w:ind w:left="207"/>
+      </w:pPr>
+      <w:r>
+        <w:t>724:</w:t>
+      </w:r>
+      <w:r>
+        <w:tab/>
+        <w:t>proc  1 (Shuttle:1) problem1-ltl.pml:145 (state 84)</w:t>
+      </w:r>
+      <w:r>
+        <w:tab/>
+        <w:t>[shuttleRequests!request.track,request.direction,request.id]</w:t>
+      </w:r>
+    </w:p>
+    <w:p>
+      <w:pPr>
+        <w:pStyle w:val="ListParagraph"/>
+        <w:ind w:left="207"/>
+      </w:pPr>
+      <w:r>
+        <w:t>726:</w:t>
+      </w:r>
+      <w:r>
+        <w:tab/>
+        <w:t>proc  6 (RailwayNetwork:1) problem1-ltl.pml:188 (state 1)</w:t>
+      </w:r>
+      <w:r>
+        <w:tab/>
+        <w:t>[shuttleRequests?request.track,request.direction,request.id]</w:t>
+      </w:r>
+    </w:p>
+    <w:p>
+      <w:pPr>
+        <w:pStyle w:val="ListParagraph"/>
+        <w:ind w:left="207"/>
+      </w:pPr>
+      <w:r>
+        <w:t>728:</w:t>
+      </w:r>
+      <w:r>
+        <w:tab/>
+        <w:t>proc  6 (RailwayNetwork:1) problem1-ltl.pml:190 (state 2)</w:t>
+      </w:r>
+      <w:r>
+        <w:tab/>
+        <w:t>[]</w:t>
+      </w:r>
+    </w:p>
+    <w:p>
+      <w:pPr>
+        <w:pStyle w:val="ListParagraph"/>
+        <w:ind w:left="207"/>
+      </w:pPr>
+      <w:r>
+        <w:t>730:</w:t>
+      </w:r>
+      <w:r>
+        <w:tab/>
+        <w:t>proc  6 (RailwayNetwork:1) problem1-ltl.pml:191 (state 3)</w:t>
+      </w:r>
+      <w:r>
+        <w:tab/>
+        <w:t>[((request.direction==1))]</w:t>
+      </w:r>
+    </w:p>
+    <w:p>
+      <w:pPr>
+        <w:pStyle w:val="ListParagraph"/>
+        <w:ind w:left="207"/>
+      </w:pPr>
+      <w:r>
+        <w:t>732:</w:t>
+      </w:r>
+      <w:r>
+        <w:tab/>
+        <w:t>proc  6 (RailwayNetwork:1) problem1-ltl.pml:195 (state 8)</w:t>
+      </w:r>
+      <w:r>
+        <w:tab/>
+        <w:t>[else]</w:t>
+      </w:r>
+    </w:p>
+    <w:p>
+      <w:pPr>
+        <w:pStyle w:val="ListParagraph"/>
+        <w:ind w:left="207"/>
+      </w:pPr>
+      <w:r>
+        <w:t>734:</w:t>
+      </w:r>
+      <w:r>
+        <w:tab/>
+        <w:t>proc  6 (RailwayNetwork:1) problem1-ltl.pml:195 (state 9)</w:t>
+      </w:r>
+      <w:r>
+        <w:tab/>
+        <w:t>[reply.granted = 0]</w:t>
+      </w:r>
+    </w:p>
+    <w:p>
+      <w:pPr>
+        <w:pStyle w:val="ListParagraph"/>
+        <w:ind w:left="207"/>
+      </w:pPr>
+      <w:r>
+        <w:t>Railway Network: rejecting access to track from station 2 to station 3</w:t>
+      </w:r>
+    </w:p>
+    <w:p>
+      <w:pPr>
+        <w:pStyle w:val="ListParagraph"/>
+        <w:ind w:left="207"/>
+      </w:pPr>
+      <w:r>
+        <w:t>734:</w:t>
+      </w:r>
+      <w:r>
+        <w:tab/>
+        <w:t>proc  6 (RailwayNetwork:1) problem1-ltl.pml:196 (state 10)</w:t>
+      </w:r>
+      <w:r>
+        <w:tab/>
+        <w:t>[printf('Railway Network: rejecting access to track from station %d to station %d\\n',request.track,((request.track+1)%4))]</w:t>
+      </w:r>
+    </w:p>
+    <w:p>
+      <w:pPr>
+        <w:pStyle w:val="ListParagraph"/>
+        <w:ind w:left="207"/>
+      </w:pPr>
+      <w:r>
+        <w:t>736:</w:t>
+      </w:r>
+      <w:r>
+        <w:tab/>
+        <w:t>proc  6 (RailwayNetwork:1) problem1-ltl.pml:206 (state 25)</w:t>
+      </w:r>
+      <w:r>
+        <w:tab/>
+        <w:t>[railwayReplies[request.id]!reply.granted]</w:t>
+      </w:r>
+    </w:p>
+    <w:p>
+      <w:pPr>
+        <w:pStyle w:val="ListParagraph"/>
+        <w:ind w:left="207"/>
+      </w:pPr>
+      <w:r>
+        <w:t>738:</w:t>
+      </w:r>
+      <w:r>
+        <w:tab/>
+        <w:t>proc  1 (Shuttle:1) problem1-ltl.pml:146 (state 85)</w:t>
+      </w:r>
+      <w:r>
+        <w:tab/>
+        <w:t>[railwayReplies[id]?reply.granted]</w:t>
+      </w:r>
+    </w:p>
+    <w:p>
+      <w:pPr>
+        <w:pStyle w:val="ListParagraph"/>
+        <w:ind w:left="207"/>
+      </w:pPr>
+      <w:r>
+        <w:t>spin: trail ends after 738 steps</w:t>
+      </w:r>
+    </w:p>
+    <w:p>
+      <w:r>
+        <w:br w:type="page"/>
+      </w:r>
+    </w:p>
+    <w:p>
+      <w:pPr>
+        <w:pStyle w:val="ListParagraph"/>
+        <w:ind w:left="360"/>
+      </w:pPr>
+    </w:p>
+    <w:p>
+      <w:pPr>
+        <w:pStyle w:val="ListParagraph"/>
+        <w:numPr>
+          <w:ilvl w:val="0"/>
+          <w:numId w:val="5"/>
+        </w:numPr>
+        <w:ind w:left="207"/>
+      </w:pPr>
+      <w:r>
+        <w:t>Can you</w:t>
+      </w:r>
+      <w:r>
+        <w:t xml:space="preserve"> </w:t>
+      </w:r>
+      <w:r>
+        <w:t>fi</w:t>
+      </w:r>
+      <w:r>
+        <w:t>nd any additional problems in the system, by verifying other properties? Please state what</w:t>
+      </w:r>
+      <w:r>
+        <w:t xml:space="preserve"> </w:t>
+      </w:r>
+      <w:r>
+        <w:t>property you ver</w:t>
+      </w:r>
+      <w:r>
+        <w:t>i</w:t>
+      </w:r>
+      <w:r>
+        <w:t>fi</w:t>
+      </w:r>
+      <w:r>
+        <w:t xml:space="preserve">ed and give a clear explanation of any errors you found. </w:t>
+      </w:r>
+    </w:p>
+    <w:p>
+      <w:pPr>
+        <w:pStyle w:val="ListParagraph"/>
+        <w:ind w:left="207"/>
+      </w:pPr>
+    </w:p>
+    <w:p>
+      <w:pPr>
+        <w:pStyle w:val="ListParagraph"/>
+        <w:ind w:left="207"/>
+      </w:pPr>
+      <w:r>
+        <w:t xml:space="preserve">The </w:t>
+      </w:r>
+      <w:r>
+        <w:t>system only</w:t>
+      </w:r>
+      <w:r>
+        <w:t xml:space="preserve"> checks</w:t>
+      </w:r>
+      <w:r>
+        <w:t xml:space="preserve"> the</w:t>
+      </w:r>
+      <w:r>
+        <w:t xml:space="preserve"> current load</w:t>
+      </w:r>
+      <w:r>
+        <w:t xml:space="preserve"> of the shuttle</w:t>
+      </w:r>
+      <w:r>
+        <w:t xml:space="preserve"> and not future load.</w:t>
+      </w:r>
+      <w:r>
+        <w:t xml:space="preserve"> </w:t>
+      </w:r>
+      <w:r>
+        <w:t>Consider the case where</w:t>
+      </w:r>
+      <w:r>
+        <w:t xml:space="preserve"> a</w:t>
+      </w:r>
+      <w:r>
+        <w:t>n empty</w:t>
+      </w:r>
+      <w:r>
+        <w:t xml:space="preserve"> shuttle ha</w:t>
+      </w:r>
+      <w:r>
+        <w:t>s</w:t>
+      </w:r>
+      <w:r>
+        <w:t xml:space="preserve"> a pending order (o1) that hasn’t yet been loaded, and another </w:t>
+      </w:r>
+      <w:r>
+        <w:t>order (o2)</w:t>
+      </w:r>
+      <w:r>
+        <w:t xml:space="preserve"> to which the shuttle is required to reply with an offer to the shuttle management system.</w:t>
+      </w:r>
+      <w:r>
+        <w:t xml:space="preserve"> When the shuttle is processing the offer for o2,</w:t>
+      </w:r>
+      <w:r>
+        <w:t xml:space="preserve"> i</w:t>
+      </w:r>
+      <w:r>
+        <w:t>t will only consider the current empty load and not the future load with o1 included.</w:t>
+      </w:r>
+    </w:p>
+    <w:p>
+      <w:pPr>
+        <w:pStyle w:val="ListParagraph"/>
+        <w:ind w:left="207"/>
+      </w:pPr>
+    </w:p>
+    <w:p>
+      <w:pPr>
+        <w:pStyle w:val="ListParagraph"/>
+        <w:ind w:left="207"/>
+      </w:pPr>
+      <w:r>
+        <w:t>Consider</w:t>
+      </w:r>
+      <w:r>
+        <w:t xml:space="preserve"> the </w:t>
+      </w:r>
+      <w:r>
+        <w:t xml:space="preserve">when the </w:t>
+      </w:r>
+      <w:r>
+        <w:t>combined size of o1 and o2 were to exceed the shuttle’s capacity</w:t>
       </w:r>
       <w:r>
         <w:t>.</w:t>
       </w:r>
       <w:r>
-        <w:t>out</w:t>
+        <w:t xml:space="preserve"> </w:t>
+      </w:r>
+      <w:r>
+        <w:t>If</w:t>
+      </w:r>
+      <w:r>
+        <w:t xml:space="preserve"> o2’s start</w:t>
+      </w:r>
+      <w:r>
+        <w:t xml:space="preserve">ing station </w:t>
+      </w:r>
+      <w:r>
+        <w:t xml:space="preserve">is </w:t>
+      </w:r>
+      <w:r>
+        <w:t xml:space="preserve">located </w:t>
+      </w:r>
+      <w:r>
+        <w:t>before o1’s end</w:t>
+      </w:r>
+      <w:r>
+        <w:t>ing</w:t>
+      </w:r>
+      <w:r>
+        <w:t xml:space="preserve"> </w:t>
+      </w:r>
+      <w:r>
+        <w:t>station, the shuttle would end u</w:t>
+      </w:r>
+      <w:r>
+        <w:t>p loading o1 first and then o2 before it unloads o1.</w:t>
+      </w:r>
+      <w:r>
+        <w:t xml:space="preserve"> The capacity of the shuttle would be exceeded and there would be an error in the system when o2 is being loaded.</w:t>
+      </w:r>
+    </w:p>
+    <w:p>
+      <w:pPr>
+        <w:pStyle w:val="ListParagraph"/>
+        <w:ind w:left="207"/>
+      </w:pPr>
+    </w:p>
+    <w:p>
+      <w:pPr>
+        <w:pStyle w:val="ListParagraph"/>
+        <w:ind w:left="207"/>
+      </w:pPr>
+      <w:r>
+        <w:t xml:space="preserve">We represent the above property </w:t>
+      </w:r>
+      <w:r>
+        <w:t xml:space="preserve">in spin as predicate </w:t>
+      </w:r>
+      <w:r>
+        <w:t>r</w:t>
+      </w:r>
+      <w:r>
+        <w:t xml:space="preserve"> </w:t>
+      </w:r>
+      <w:r>
+        <w:t xml:space="preserve">(currentLoad </w:t>
+      </w:r>
+      <w:r>
+        <w:t>&lt;=</w:t>
+      </w:r>
+      <w:r>
+        <w:t xml:space="preserve"> </w:t>
+      </w:r>
+      <w:r>
+        <w:t>capacity</w:t>
+      </w:r>
+      <w:r>
+        <w:t>)</w:t>
+      </w:r>
+      <w:r>
+        <w:t xml:space="preserve">. </w:t>
+      </w:r>
+    </w:p>
+    <w:p>
+      <w:pPr>
+        <w:pStyle w:val="ListParagraph"/>
+        <w:ind w:left="207"/>
+      </w:pPr>
+    </w:p>
+    <w:p>
+      <w:pPr>
+        <w:pStyle w:val="ListParagraph"/>
+        <w:ind w:left="207"/>
+      </w:pPr>
+      <w:r>
+        <w:t xml:space="preserve">We </w:t>
+      </w:r>
+      <w:r>
+        <w:t xml:space="preserve">can </w:t>
+      </w:r>
+      <w:r>
+        <w:t>run verification on the system</w:t>
+      </w:r>
+      <w:r>
+        <w:t xml:space="preserve"> (with non-progress cycles)</w:t>
+      </w:r>
+      <w:r>
+        <w:t xml:space="preserve"> in </w:t>
+      </w:r>
+      <w:r>
+        <w:t>problem1-</w:t>
+      </w:r>
+      <w:r>
+        <w:t>additional</w:t>
+      </w:r>
+      <w:r>
+        <w:t>.pm</w:t>
+      </w:r>
+      <w:r>
+        <w:t>l using the LTL property p</w:t>
+      </w:r>
+      <w:r>
+        <w:t>2</w:t>
+      </w:r>
+      <w:r>
+        <w:t xml:space="preserve"> </w:t>
+      </w:r>
+      <w:r>
+        <w:t>{ always r}</w:t>
+      </w:r>
+      <w:r>
+        <w:t>, which results in an acceptance cycle found</w:t>
+      </w:r>
+      <w:r>
+        <w:t xml:space="preserve"> (at depth </w:t>
+      </w:r>
+      <w:r>
+        <w:t>71</w:t>
+      </w:r>
+      <w:r>
+        <w:t>8</w:t>
+      </w:r>
+      <w:r>
+        <w:t>)</w:t>
+      </w:r>
+      <w:r>
+        <w:t>)</w:t>
+      </w:r>
+      <w:r>
+        <w:t>.</w:t>
+      </w:r>
+      <w:r>
+        <w:t>. The output for this</w:t>
+      </w:r>
+      <w:r>
+        <w:t xml:space="preserve"> (with acceptance cycles)</w:t>
+      </w:r>
+      <w:r>
+        <w:t xml:space="preserve"> is unable to be shown </w:t>
+      </w:r>
+      <w:r>
+        <w:t xml:space="preserve">in </w:t>
+      </w:r>
+      <w:r>
+        <w:t>pan1-additional.out</w:t>
       </w:r>
       <w:r>
         <w:t xml:space="preserve"> and </w:t>
       </w:r>
       <w:r>
-        <w:t>problem1-ltl.pml.trail</w:t>
-      </w:r>
-    </w:p>
-    <w:p>
-      <w:pPr>
-        <w:pStyle w:val="ListParagraph"/>
-        <w:ind w:left="207"/>
-      </w:pPr>
-    </w:p>
-    <w:p>
-      <w:pPr>
-        <w:pStyle w:val="ListParagraph"/>
-        <w:ind w:left="207"/>
-      </w:pPr>
-      <w:r>
-        <w:t xml:space="preserve">Hence, it is shown </w:t>
-      </w:r>
-      <w:r>
-        <w:t>that the system always returns into a state that all shuttles are</w:t>
-      </w:r>
-    </w:p>
-    <w:p>
-      <w:pPr>
-        <w:pStyle w:val="ListParagraph"/>
-        <w:ind w:left="207"/>
-      </w:pPr>
-      <w:r>
-        <w:t>at stations without load.</w:t>
-      </w:r>
-    </w:p>
-    <w:p>
-      <w:pPr>
-        <w:pStyle w:val="ListParagraph"/>
-        <w:ind w:left="360"/>
-      </w:pPr>
-    </w:p>
-    <w:p>
-      <w:pPr>
-        <w:pStyle w:val="ListParagraph"/>
-        <w:numPr>
-          <w:ilvl w:val="0"/>
-          <w:numId w:val="5"/>
-        </w:numPr>
-        <w:ind w:left="207"/>
-      </w:pPr>
-      <w:r>
-        <w:t>Can you</w:t>
-      </w:r>
-      <w:r>
-        <w:t xml:space="preserve"> </w:t>
-      </w:r>
-      <w:r>
-        <w:t>fi</w:t>
-      </w:r>
-      <w:r>
-        <w:t>nd any additional problems in the system, by verifying other properties? Please state what</w:t>
-      </w:r>
-      <w:r>
-        <w:t xml:space="preserve"> </w:t>
-      </w:r>
-      <w:r>
-        <w:t>property you ver</w:t>
-      </w:r>
-      <w:r>
-        <w:t>i</w:t>
-      </w:r>
-      <w:r>
-        <w:t>fi</w:t>
-      </w:r>
-      <w:r>
-        <w:t xml:space="preserve">ed and give a clear explanation of any errors you found. </w:t>
-      </w:r>
-    </w:p>
-    <w:p>
-      <w:pPr>
-        <w:pStyle w:val="ListParagraph"/>
-        <w:ind w:left="207"/>
-      </w:pPr>
-    </w:p>
-    <w:p>
-      <w:pPr>
-        <w:pStyle w:val="ListParagraph"/>
-        <w:ind w:left="207"/>
-      </w:pPr>
-      <w:r>
-        <w:t xml:space="preserve">The </w:t>
-      </w:r>
-      <w:r>
-        <w:t>system only</w:t>
-      </w:r>
-      <w:r>
-        <w:t xml:space="preserve"> checks</w:t>
-      </w:r>
-      <w:r>
-        <w:t xml:space="preserve"> the</w:t>
-      </w:r>
-      <w:r>
-        <w:t xml:space="preserve"> current load</w:t>
-      </w:r>
-      <w:r>
-        <w:t xml:space="preserve"> of the shuttle</w:t>
-      </w:r>
-      <w:r>
-        <w:t xml:space="preserve"> and not future load.</w:t>
-      </w:r>
-      <w:r>
-        <w:t xml:space="preserve"> </w:t>
-      </w:r>
-      <w:r>
-        <w:t>Consider the case where</w:t>
-      </w:r>
-      <w:r>
-        <w:t xml:space="preserve"> a</w:t>
-      </w:r>
-      <w:r>
-        <w:t>n empty</w:t>
-      </w:r>
-      <w:r>
-        <w:t xml:space="preserve"> shuttle ha</w:t>
-      </w:r>
-      <w:r>
-        <w:t>s</w:t>
-      </w:r>
-      <w:r>
-        <w:t xml:space="preserve"> a pending order (o1) that hasn’t yet been loaded, and another </w:t>
-      </w:r>
-      <w:r>
-        <w:t>order (o2)</w:t>
-      </w:r>
-      <w:r>
-        <w:t xml:space="preserve"> to which the shuttle is required to reply with an offer to the shuttle management system.</w:t>
-      </w:r>
-      <w:r>
-        <w:t xml:space="preserve"> When the shuttle is processing the offer for o2,</w:t>
-      </w:r>
-      <w:r>
-        <w:t xml:space="preserve"> i</w:t>
-      </w:r>
-      <w:r>
-        <w:t>t will only consider the current empty load and not the future load with o1 included.</w:t>
-      </w:r>
-    </w:p>
-    <w:p>
-      <w:pPr>
-        <w:pStyle w:val="ListParagraph"/>
-        <w:ind w:left="207"/>
-      </w:pPr>
-    </w:p>
-    <w:p>
-      <w:pPr>
-        <w:pStyle w:val="ListParagraph"/>
-        <w:ind w:left="207"/>
-      </w:pPr>
-      <w:r>
-        <w:t>Consider</w:t>
-      </w:r>
-      <w:r>
-        <w:t xml:space="preserve"> the </w:t>
-      </w:r>
-      <w:r>
-        <w:t xml:space="preserve">when the </w:t>
-      </w:r>
-      <w:r>
-        <w:t>combined size of o1 and o2 were to exceed the shuttle’s capacity</w:t>
+        <w:t>problem1-additional.pml.trail</w:t>
       </w:r>
       <w:r>
         <w:t>.</w:t>
-      </w:r>
-      <w:r>
-        <w:t xml:space="preserve"> </w:t>
-      </w:r>
-      <w:r>
-        <w:t>If</w:t>
-      </w:r>
-      <w:r>
-        <w:t xml:space="preserve"> o2’s start</w:t>
-      </w:r>
-      <w:r>
-        <w:t xml:space="preserve">ing station </w:t>
-      </w:r>
-      <w:r>
-        <w:t xml:space="preserve">is </w:t>
-      </w:r>
-      <w:r>
-        <w:t xml:space="preserve">located </w:t>
-      </w:r>
-      <w:r>
-        <w:t>before o1’s end</w:t>
-      </w:r>
-      <w:r>
-        <w:t>ing</w:t>
-      </w:r>
-      <w:r>
-        <w:t xml:space="preserve"> </w:t>
-      </w:r>
-      <w:r>
-        <w:t>station, the shuttle would end u</w:t>
-      </w:r>
-      <w:r>
-        <w:t>p loading o1 first and then o2 before it unloads o1.</w:t>
-      </w:r>
-      <w:r>
-        <w:t xml:space="preserve"> The capacity of the shuttle would be exceeded and there would be an error in the system when o2 is being loaded.</w:t>
-      </w:r>
-    </w:p>
-    <w:p>
-      <w:pPr>
-        <w:pStyle w:val="ListParagraph"/>
-        <w:ind w:left="207"/>
-      </w:pPr>
-    </w:p>
-    <w:p>
-      <w:pPr>
-        <w:pStyle w:val="ListParagraph"/>
-        <w:ind w:left="207"/>
-      </w:pPr>
-      <w:r>
-        <w:t xml:space="preserve">We represent the above property </w:t>
-      </w:r>
-      <w:r>
-        <w:t xml:space="preserve">in spin as predicate </w:t>
-      </w:r>
-      <w:r>
-        <w:t>r</w:t>
-      </w:r>
-      <w:r>
-        <w:t xml:space="preserve"> </w:t>
-      </w:r>
-      <w:r>
-        <w:t xml:space="preserve">(currentLoad </w:t>
-      </w:r>
-      <w:r>
-        <w:t>&lt;=</w:t>
-      </w:r>
-      <w:r>
-        <w:t xml:space="preserve"> </w:t>
-      </w:r>
-      <w:r>
-        <w:t>capacity</w:t>
-      </w:r>
-      <w:r>
-        <w:t>)</w:t>
-      </w:r>
-      <w:r>
-        <w:t xml:space="preserve">. </w:t>
-      </w:r>
-    </w:p>
-    <w:p>
-      <w:pPr>
-        <w:pStyle w:val="ListParagraph"/>
-        <w:ind w:left="207"/>
-      </w:pPr>
-    </w:p>
-    <w:p>
-      <w:pPr>
-        <w:pStyle w:val="ListParagraph"/>
-        <w:ind w:left="207"/>
-      </w:pPr>
-      <w:r>
-        <w:t xml:space="preserve">We </w:t>
-      </w:r>
-      <w:r>
-        <w:t xml:space="preserve">can </w:t>
-      </w:r>
-      <w:r>
-        <w:t xml:space="preserve">run verification on the system in </w:t>
-      </w:r>
-      <w:r>
-        <w:t>problem1-ltl.pm</w:t>
-      </w:r>
-      <w:r>
-        <w:t>l using the LTL property p</w:t>
-      </w:r>
-      <w:r>
-        <w:t>2</w:t>
-      </w:r>
-      <w:r>
-        <w:t xml:space="preserve"> </w:t>
-      </w:r>
-      <w:r>
-        <w:t>{ always r}</w:t>
-      </w:r>
-      <w:r>
-        <w:t xml:space="preserve">. The output for this is unable to be shown due to a </w:t>
-      </w:r>
-      <w:r>
-        <w:t>-DMEMLIM</w:t>
-      </w:r>
-      <w:r>
-        <w:t xml:space="preserve"> error.</w:t>
       </w:r>
     </w:p>
     <w:p>

</xml_diff>

<commit_message>
Fixed bug in problem2
</commit_message>
<xml_diff>
--- a/Report.docx
+++ b/Report.docx
@@ -1713,14 +1713,12 @@
       <w:r>
         <w:t>G</w:t>
       </w:r>
-      <w:proofErr w:type="gramStart"/>
       <w:r>
         <w:t>(!</w:t>
       </w:r>
       <w:r>
         <w:t>travelling</w:t>
       </w:r>
-      <w:proofErr w:type="gramEnd"/>
       <w:r>
         <w:t>(S)</w:t>
       </w:r>
@@ -1748,16 +1746,11 @@
       <w:r>
         <w:t xml:space="preserve">. </w:t>
       </w:r>
-      <w:proofErr w:type="gramStart"/>
       <w:r>
         <w:t>!</w:t>
       </w:r>
       <w:r>
-        <w:t>travelling</w:t>
-      </w:r>
-      <w:proofErr w:type="gramEnd"/>
-      <w:r>
-        <w:t xml:space="preserve">(S) is represented in spin as predicate p </w:t>
+        <w:t xml:space="preserve">travelling(S) is represented in spin as predicate p </w:t>
       </w:r>
       <w:r>
         <w:t>(!travelling)</w:t>
@@ -1893,15 +1886,7 @@
       </w:r>
       <w:r>
         <w:tab/>
-        <w:t>t=     3.93 R</w:t>
-      </w:r>
-      <w:proofErr w:type="gramStart"/>
-      <w:r>
-        <w:t>=  3</w:t>
-      </w:r>
-      <w:proofErr w:type="gramEnd"/>
-      <w:r>
-        <w:t xml:space="preserve">e+005 </w:t>
+        <w:t xml:space="preserve">t=     3.93 R=  3e+005 </w:t>
       </w:r>
       <w:r>
         <w:tab/>
@@ -1953,14 +1938,7 @@
       </w:r>
       <w:r>
         <w:tab/>
-      </w:r>
-      <w:proofErr w:type="gramStart"/>
-      <w:r>
-        <w:t>proc  -</w:t>
-      </w:r>
-      <w:proofErr w:type="gramEnd"/>
-      <w:r>
-        <w:t xml:space="preserve"> (p1:1) _spin_nvr.tmp:13 (state 15)</w:t>
+        <w:t>proc  - (p1:1) _spin_nvr.tmp:13 (state 15)</w:t>
       </w:r>
       <w:r>
         <w:tab/>
@@ -1973,15 +1951,7 @@
       </w:r>
       <w:r>
         <w:tab/>
-        <w:t>[</w:t>
-      </w:r>
-      <w:proofErr w:type="gramStart"/>
-      <w:r>
-        <w:t>(!(</w:t>
-      </w:r>
-      <w:proofErr w:type="gramEnd"/>
-      <w:r>
-        <w:t>((((!(travelling[0])&amp;&amp;!(travelling[1]))&amp;&amp;!(travelling[2]))&amp;&amp;!(travelling[3]))&amp;&amp;((((currentLoad[0]==0)&amp;&amp;(currentLoad[1]==0))&amp;&amp;(currentLoad[2]==0))&amp;&amp;(currentLoad[3]==0)))))]</w:t>
+        <w:t>[(!(((((!(travelling[0])&amp;&amp;!(travelling[1]))&amp;&amp;!(travelling[2]))&amp;&amp;!(travelling[3]))&amp;&amp;((((currentLoad[0]==0)&amp;&amp;(currentLoad[1]==0))&amp;&amp;(currentLoad[2]==0))&amp;&amp;(currentLoad[3]==0)))))]</w:t>
       </w:r>
     </w:p>
     <w:p>
@@ -1990,14 +1960,7 @@
       </w:r>
       <w:r>
         <w:tab/>
-      </w:r>
-      <w:proofErr w:type="gramStart"/>
-      <w:r>
-        <w:t>proc  1</w:t>
-      </w:r>
-      <w:proofErr w:type="gramEnd"/>
-      <w:r>
-        <w:t xml:space="preserve"> (Shuttle:1) problem1-ltl.pml:149 (state 88)</w:t>
+        <w:t>proc  1 (Shuttle:1) problem1-ltl.pml:149 (state 88)</w:t>
       </w:r>
       <w:r>
         <w:tab/>
@@ -2015,14 +1978,7 @@
       </w:r>
       <w:r>
         <w:tab/>
-      </w:r>
-      <w:proofErr w:type="gramStart"/>
-      <w:r>
-        <w:t>proc  -</w:t>
-      </w:r>
-      <w:proofErr w:type="gramEnd"/>
-      <w:r>
-        <w:t xml:space="preserve"> (p1:1) _spin_nvr.tmp:9 (state 10)</w:t>
+        <w:t>proc  - (p1:1) _spin_nvr.tmp:9 (state 10)</w:t>
       </w:r>
       <w:r>
         <w:tab/>
@@ -2044,14 +2000,7 @@
       </w:r>
       <w:r>
         <w:tab/>
-      </w:r>
-      <w:proofErr w:type="gramStart"/>
-      <w:r>
-        <w:t>proc  1</w:t>
-      </w:r>
-      <w:proofErr w:type="gramEnd"/>
-      <w:r>
-        <w:t xml:space="preserve"> (Shuttle:1) problem1-ltl.pml:149 (state 89)</w:t>
+        <w:t>proc  1 (Shuttle:1) problem1-ltl.pml:149 (state 89)</w:t>
       </w:r>
       <w:r>
         <w:tab/>
@@ -2069,14 +2018,7 @@
       </w:r>
       <w:r>
         <w:tab/>
-      </w:r>
-      <w:proofErr w:type="gramStart"/>
-      <w:r>
-        <w:t>proc  -</w:t>
-      </w:r>
-      <w:proofErr w:type="gramEnd"/>
-      <w:r>
-        <w:t xml:space="preserve"> (p1:1) _spin_nvr.tmp:13 (state 15)</w:t>
+        <w:t>proc  - (p1:1) _spin_nvr.tmp:13 (state 15)</w:t>
       </w:r>
       <w:r>
         <w:tab/>
@@ -2089,15 +2031,7 @@
       </w:r>
       <w:r>
         <w:tab/>
-        <w:t>[</w:t>
-      </w:r>
-      <w:proofErr w:type="gramStart"/>
-      <w:r>
-        <w:t>(!(</w:t>
-      </w:r>
-      <w:proofErr w:type="gramEnd"/>
-      <w:r>
-        <w:t>((((!(travelling[0])&amp;&amp;!(travelling[1]))&amp;&amp;!(travelling[2]))&amp;&amp;!(travelling[3]))&amp;&amp;((((currentLoad[0]==0)&amp;&amp;(currentLoad[1]==0))&amp;&amp;(currentLoad[2]==0))&amp;&amp;(currentLoad[3]==0)))))]</w:t>
+        <w:t>[(!(((((!(travelling[0])&amp;&amp;!(travelling[1]))&amp;&amp;!(travelling[2]))&amp;&amp;!(travelling[3]))&amp;&amp;((((currentLoad[0]==0)&amp;&amp;(currentLoad[1]==0))&amp;&amp;(currentLoad[2]==0))&amp;&amp;(currentLoad[3]==0)))))]</w:t>
       </w:r>
     </w:p>
     <w:p>
@@ -2106,26 +2040,11 @@
       </w:r>
       <w:r>
         <w:tab/>
-      </w:r>
-      <w:proofErr w:type="gramStart"/>
-      <w:r>
-        <w:t>proc  1</w:t>
-      </w:r>
-      <w:proofErr w:type="gramEnd"/>
-      <w:r>
-        <w:t xml:space="preserve"> (Shuttle:1) problem1-ltl.pml:145 (state 84)</w:t>
-      </w:r>
-      <w:r>
-        <w:tab/>
-        <w:t>[</w:t>
-      </w:r>
-      <w:proofErr w:type="spellStart"/>
-      <w:r>
-        <w:t>shuttleRequests!request.track,request.direction,request.id</w:t>
-      </w:r>
-      <w:proofErr w:type="spellEnd"/>
-      <w:r>
-        <w:t>]</w:t>
+        <w:t>proc  1 (Shuttle:1) problem1-ltl.pml:145 (state 84)</w:t>
+      </w:r>
+      <w:r>
+        <w:tab/>
+        <w:t>[shuttleRequests!request.track,request.direction,request.id]</w:t>
       </w:r>
     </w:p>
     <w:p>
@@ -2140,14 +2059,7 @@
       </w:r>
       <w:r>
         <w:tab/>
-      </w:r>
-      <w:proofErr w:type="gramStart"/>
-      <w:r>
-        <w:t>proc  -</w:t>
-      </w:r>
-      <w:proofErr w:type="gramEnd"/>
-      <w:r>
-        <w:t xml:space="preserve"> (p1:1) _spin_nvr.tmp:9 (state 10)</w:t>
+        <w:t>proc  - (p1:1) _spin_nvr.tmp:9 (state 10)</w:t>
       </w:r>
       <w:r>
         <w:tab/>
@@ -2169,26 +2081,11 @@
       </w:r>
       <w:r>
         <w:tab/>
-      </w:r>
-      <w:proofErr w:type="gramStart"/>
-      <w:r>
-        <w:t>proc  6</w:t>
-      </w:r>
-      <w:proofErr w:type="gramEnd"/>
-      <w:r>
-        <w:t xml:space="preserve"> (RailwayNetwork:1) problem1-ltl.pml:188 (state 1)</w:t>
-      </w:r>
-      <w:r>
-        <w:tab/>
-        <w:t>[</w:t>
-      </w:r>
-      <w:proofErr w:type="spellStart"/>
-      <w:r>
-        <w:t>shuttleRequests?request.track,request.direction,request.id</w:t>
-      </w:r>
-      <w:proofErr w:type="spellEnd"/>
-      <w:r>
-        <w:t>]</w:t>
+        <w:t>proc  6 (RailwayNetwork:1) problem1-ltl.pml:188 (state 1)</w:t>
+      </w:r>
+      <w:r>
+        <w:tab/>
+        <w:t>[shuttleRequests?request.track,request.direction,request.id]</w:t>
       </w:r>
     </w:p>
     <w:p>
@@ -2202,14 +2099,7 @@
       </w:r>
       <w:r>
         <w:tab/>
-      </w:r>
-      <w:proofErr w:type="gramStart"/>
-      <w:r>
-        <w:t>proc  -</w:t>
-      </w:r>
-      <w:proofErr w:type="gramEnd"/>
-      <w:r>
-        <w:t xml:space="preserve"> (p1:1) _spin_nvr.tmp:13 (state 15)</w:t>
+        <w:t>proc  - (p1:1) _spin_nvr.tmp:13 (state 15)</w:t>
       </w:r>
       <w:r>
         <w:tab/>
@@ -2222,15 +2112,7 @@
       </w:r>
       <w:r>
         <w:tab/>
-        <w:t>[</w:t>
-      </w:r>
-      <w:proofErr w:type="gramStart"/>
-      <w:r>
-        <w:t>(!(</w:t>
-      </w:r>
-      <w:proofErr w:type="gramEnd"/>
-      <w:r>
-        <w:t>((((!(travelling[0])&amp;&amp;!(travelling[1]))&amp;&amp;!(travelling[2]))&amp;&amp;!(travelling[3]))&amp;&amp;((((currentLoad[0]==0)&amp;&amp;(currentLoad[1]==0))&amp;&amp;(currentLoad[2]==0))&amp;&amp;(currentLoad[3]==0)))))]</w:t>
+        <w:t>[(!(((((!(travelling[0])&amp;&amp;!(travelling[1]))&amp;&amp;!(travelling[2]))&amp;&amp;!(travelling[3]))&amp;&amp;((((currentLoad[0]==0)&amp;&amp;(currentLoad[1]==0))&amp;&amp;(currentLoad[2]==0))&amp;&amp;(currentLoad[3]==0)))))]</w:t>
       </w:r>
     </w:p>
     <w:p>
@@ -2239,14 +2121,7 @@
       </w:r>
       <w:r>
         <w:tab/>
-      </w:r>
-      <w:proofErr w:type="gramStart"/>
-      <w:r>
-        <w:t>proc  6</w:t>
-      </w:r>
-      <w:proofErr w:type="gramEnd"/>
-      <w:r>
-        <w:t xml:space="preserve"> (RailwayNetwork:1) problem1-ltl.pml:190 (state 2)</w:t>
+        <w:t>proc  6 (RailwayNetwork:1) problem1-ltl.pml:190 (state 2)</w:t>
       </w:r>
       <w:r>
         <w:tab/>
@@ -2264,14 +2139,7 @@
       </w:r>
       <w:r>
         <w:tab/>
-      </w:r>
-      <w:proofErr w:type="gramStart"/>
-      <w:r>
-        <w:t>proc  -</w:t>
-      </w:r>
-      <w:proofErr w:type="gramEnd"/>
-      <w:r>
-        <w:t xml:space="preserve"> (p1:1) _spin_nvr.tmp:9 (state 10)</w:t>
+        <w:t>proc  - (p1:1) _spin_nvr.tmp:9 (state 10)</w:t>
       </w:r>
       <w:r>
         <w:tab/>
@@ -2293,26 +2161,11 @@
       </w:r>
       <w:r>
         <w:tab/>
-      </w:r>
-      <w:proofErr w:type="gramStart"/>
-      <w:r>
-        <w:t>proc  6</w:t>
-      </w:r>
-      <w:proofErr w:type="gramEnd"/>
-      <w:r>
-        <w:t xml:space="preserve"> (RailwayNetwork:1) problem1-ltl.pml:191 (state 3)</w:t>
-      </w:r>
-      <w:r>
-        <w:tab/>
-        <w:t>[((</w:t>
-      </w:r>
-      <w:proofErr w:type="spellStart"/>
-      <w:r>
-        <w:t>request.direction</w:t>
-      </w:r>
-      <w:proofErr w:type="spellEnd"/>
-      <w:r>
-        <w:t>==1))]</w:t>
+        <w:t>proc  6 (RailwayNetwork:1) problem1-ltl.pml:191 (state 3)</w:t>
+      </w:r>
+      <w:r>
+        <w:tab/>
+        <w:t>[((request.direction==1))]</w:t>
       </w:r>
     </w:p>
     <w:p>
@@ -2326,14 +2179,7 @@
       </w:r>
       <w:r>
         <w:tab/>
-      </w:r>
-      <w:proofErr w:type="gramStart"/>
-      <w:r>
-        <w:t>proc  -</w:t>
-      </w:r>
-      <w:proofErr w:type="gramEnd"/>
-      <w:r>
-        <w:t xml:space="preserve"> (p1:1) _spin_nvr.tmp:13 (state 15)</w:t>
+        <w:t>proc  - (p1:1) _spin_nvr.tmp:13 (state 15)</w:t>
       </w:r>
       <w:r>
         <w:tab/>
@@ -2346,15 +2192,7 @@
       </w:r>
       <w:r>
         <w:tab/>
-        <w:t>[</w:t>
-      </w:r>
-      <w:proofErr w:type="gramStart"/>
-      <w:r>
-        <w:t>(!(</w:t>
-      </w:r>
-      <w:proofErr w:type="gramEnd"/>
-      <w:r>
-        <w:t>((((!(travelling[0])&amp;&amp;!(travelling[1]))&amp;&amp;!(travelling[2]))&amp;&amp;!(travelling[3]))&amp;&amp;((((currentLoad[0]==0)&amp;&amp;(currentLoad[1]==0))&amp;&amp;(currentLoad[2]==0))&amp;&amp;(currentLoad[3]==0)))))]</w:t>
+        <w:t>[(!(((((!(travelling[0])&amp;&amp;!(travelling[1]))&amp;&amp;!(travelling[2]))&amp;&amp;!(travelling[3]))&amp;&amp;((((currentLoad[0]==0)&amp;&amp;(currentLoad[1]==0))&amp;&amp;(currentLoad[2]==0))&amp;&amp;(currentLoad[3]==0)))))]</w:t>
       </w:r>
     </w:p>
     <w:p>
@@ -2363,14 +2201,7 @@
       </w:r>
       <w:r>
         <w:tab/>
-      </w:r>
-      <w:proofErr w:type="gramStart"/>
-      <w:r>
-        <w:t>proc  6</w:t>
-      </w:r>
-      <w:proofErr w:type="gramEnd"/>
-      <w:r>
-        <w:t xml:space="preserve"> (RailwayNetwork:1) problem1-ltl.pml:195 (state 8)</w:t>
+        <w:t>proc  6 (RailwayNetwork:1) problem1-ltl.pml:195 (state 8)</w:t>
       </w:r>
       <w:r>
         <w:tab/>
@@ -2388,14 +2219,7 @@
       </w:r>
       <w:r>
         <w:tab/>
-      </w:r>
-      <w:proofErr w:type="gramStart"/>
-      <w:r>
-        <w:t>proc  -</w:t>
-      </w:r>
-      <w:proofErr w:type="gramEnd"/>
-      <w:r>
-        <w:t xml:space="preserve"> (p1:1) _spin_nvr.tmp:9 (state 10)</w:t>
+        <w:t>proc  - (p1:1) _spin_nvr.tmp:9 (state 10)</w:t>
       </w:r>
       <w:r>
         <w:tab/>
@@ -2417,26 +2241,11 @@
       </w:r>
       <w:r>
         <w:tab/>
-      </w:r>
-      <w:proofErr w:type="gramStart"/>
-      <w:r>
-        <w:t>proc  6</w:t>
-      </w:r>
-      <w:proofErr w:type="gramEnd"/>
-      <w:r>
-        <w:t xml:space="preserve"> (RailwayNetwork:1) problem1-ltl.pml:195 (state 9)</w:t>
-      </w:r>
-      <w:r>
-        <w:tab/>
-        <w:t>[</w:t>
-      </w:r>
-      <w:proofErr w:type="spellStart"/>
-      <w:r>
-        <w:t>reply.granted</w:t>
-      </w:r>
-      <w:proofErr w:type="spellEnd"/>
-      <w:r>
-        <w:t xml:space="preserve"> = 0]</w:t>
+        <w:t>proc  6 (RailwayNetwork:1) problem1-ltl.pml:195 (state 9)</w:t>
+      </w:r>
+      <w:r>
+        <w:tab/>
+        <w:t>[reply.granted = 0]</w:t>
       </w:r>
     </w:p>
     <w:p>
@@ -2450,34 +2259,11 @@
       </w:r>
       <w:r>
         <w:tab/>
-      </w:r>
-      <w:proofErr w:type="gramStart"/>
-      <w:r>
-        <w:t>proc  6</w:t>
-      </w:r>
-      <w:proofErr w:type="gramEnd"/>
-      <w:r>
-        <w:t xml:space="preserve"> (RailwayNetwork:1) problem1-ltl.pml:196 (state 10)</w:t>
-      </w:r>
-      <w:r>
-        <w:tab/>
-        <w:t>[</w:t>
-      </w:r>
-      <w:proofErr w:type="spellStart"/>
-      <w:r>
-        <w:t>printf</w:t>
-      </w:r>
-      <w:proofErr w:type="spellEnd"/>
-      <w:r>
-        <w:t>('Railway Network: rejecting access to track from station %d to station %d\\n',</w:t>
-      </w:r>
-      <w:proofErr w:type="spellStart"/>
-      <w:r>
-        <w:t>request.track</w:t>
-      </w:r>
-      <w:proofErr w:type="spellEnd"/>
-      <w:r>
-        <w:t>,((request.track+1)%4))]</w:t>
+        <w:t>proc  6 (RailwayNetwork:1) problem1-ltl.pml:196 (state 10)</w:t>
+      </w:r>
+      <w:r>
+        <w:tab/>
+        <w:t>[printf('Railway Network: rejecting access to track from station %d to station %d\\n',request.track,((request.track+1)%4))]</w:t>
       </w:r>
     </w:p>
     <w:p>
@@ -2492,14 +2278,7 @@
       </w:r>
       <w:r>
         <w:tab/>
-      </w:r>
-      <w:proofErr w:type="gramStart"/>
-      <w:r>
-        <w:t>proc  -</w:t>
-      </w:r>
-      <w:proofErr w:type="gramEnd"/>
-      <w:r>
-        <w:t xml:space="preserve"> (p1:1) _spin_nvr.tmp:13 (state 15)</w:t>
+        <w:t>proc  - (p1:1) _spin_nvr.tmp:13 (state 15)</w:t>
       </w:r>
       <w:r>
         <w:tab/>
@@ -2512,15 +2291,7 @@
       </w:r>
       <w:r>
         <w:tab/>
-        <w:t>[</w:t>
-      </w:r>
-      <w:proofErr w:type="gramStart"/>
-      <w:r>
-        <w:t>(!(</w:t>
-      </w:r>
-      <w:proofErr w:type="gramEnd"/>
-      <w:r>
-        <w:t>((((!(travelling[0])&amp;&amp;!(travelling[1]))&amp;&amp;!(travelling[2]))&amp;&amp;!(travelling[3]))&amp;&amp;((((currentLoad[0]==0)&amp;&amp;(currentLoad[1]==0))&amp;&amp;(currentLoad[2]==0))&amp;&amp;(currentLoad[3]==0)))))]</w:t>
+        <w:t>[(!(((((!(travelling[0])&amp;&amp;!(travelling[1]))&amp;&amp;!(travelling[2]))&amp;&amp;!(travelling[3]))&amp;&amp;((((currentLoad[0]==0)&amp;&amp;(currentLoad[1]==0))&amp;&amp;(currentLoad[2]==0))&amp;&amp;(currentLoad[3]==0)))))]</w:t>
       </w:r>
     </w:p>
     <w:p>
@@ -2529,34 +2300,11 @@
       </w:r>
       <w:r>
         <w:tab/>
-      </w:r>
-      <w:proofErr w:type="gramStart"/>
-      <w:r>
-        <w:t>proc  6</w:t>
-      </w:r>
-      <w:proofErr w:type="gramEnd"/>
-      <w:r>
-        <w:t xml:space="preserve"> (RailwayNetwork:1) problem1-ltl.pml:206 (state 25)</w:t>
-      </w:r>
-      <w:r>
-        <w:tab/>
-        <w:t>[</w:t>
-      </w:r>
-      <w:proofErr w:type="spellStart"/>
-      <w:r>
-        <w:t>railwayReplies</w:t>
-      </w:r>
-      <w:proofErr w:type="spellEnd"/>
-      <w:r>
-        <w:t>[request.id]!</w:t>
-      </w:r>
-      <w:proofErr w:type="spellStart"/>
-      <w:r>
-        <w:t>reply.granted</w:t>
-      </w:r>
-      <w:proofErr w:type="spellEnd"/>
-      <w:r>
-        <w:t>]</w:t>
+        <w:t>proc  6 (RailwayNetwork:1) problem1-ltl.pml:206 (state 25)</w:t>
+      </w:r>
+      <w:r>
+        <w:tab/>
+        <w:t>[railwayReplies[request.id]!reply.granted]</w:t>
       </w:r>
     </w:p>
     <w:p>
@@ -2570,14 +2318,7 @@
       </w:r>
       <w:r>
         <w:tab/>
-      </w:r>
-      <w:proofErr w:type="gramStart"/>
-      <w:r>
-        <w:t>proc  -</w:t>
-      </w:r>
-      <w:proofErr w:type="gramEnd"/>
-      <w:r>
-        <w:t xml:space="preserve"> (p1:1) _spin_nvr.tmp:9 (state 10)</w:t>
+        <w:t>proc  - (p1:1) _spin_nvr.tmp:9 (state 10)</w:t>
       </w:r>
       <w:r>
         <w:tab/>
@@ -2599,34 +2340,11 @@
       </w:r>
       <w:r>
         <w:tab/>
-      </w:r>
-      <w:proofErr w:type="gramStart"/>
-      <w:r>
-        <w:t>proc  1</w:t>
-      </w:r>
-      <w:proofErr w:type="gramEnd"/>
-      <w:r>
-        <w:t xml:space="preserve"> (Shuttle:1) problem1-ltl.pml:146 (state 85)</w:t>
-      </w:r>
-      <w:r>
-        <w:tab/>
-        <w:t>[</w:t>
-      </w:r>
-      <w:proofErr w:type="spellStart"/>
-      <w:r>
-        <w:t>railwayReplies</w:t>
-      </w:r>
-      <w:proofErr w:type="spellEnd"/>
-      <w:r>
-        <w:t>[id]?</w:t>
-      </w:r>
-      <w:proofErr w:type="spellStart"/>
-      <w:r>
-        <w:t>reply.granted</w:t>
-      </w:r>
-      <w:proofErr w:type="spellEnd"/>
-      <w:r>
-        <w:t>]</w:t>
+        <w:t>proc  1 (Shuttle:1) problem1-ltl.pml:146 (state 85)</w:t>
+      </w:r>
+      <w:r>
+        <w:tab/>
+        <w:t>[railwayReplies[id]?reply.granted]</w:t>
       </w:r>
     </w:p>
     <w:p>
@@ -2889,13 +2607,8 @@
       <w:r>
         <w:t xml:space="preserve"> </w:t>
       </w:r>
-      <w:proofErr w:type="gramStart"/>
-      <w:r>
-        <w:t>{ always</w:t>
-      </w:r>
-      <w:proofErr w:type="gramEnd"/>
-      <w:r>
-        <w:t xml:space="preserve"> r}</w:t>
+      <w:r>
+        <w:t>{ always r}</w:t>
       </w:r>
       <w:r>
         <w:t xml:space="preserve">, which results in a </w:t>
@@ -3004,14 +2717,7 @@
       </w:r>
       <w:r>
         <w:tab/>
-      </w:r>
-      <w:proofErr w:type="gramStart"/>
-      <w:r>
-        <w:t>proc  1</w:t>
-      </w:r>
-      <w:proofErr w:type="gramEnd"/>
-      <w:r>
-        <w:t xml:space="preserve"> (Shuttle:1) problem1-additional.pml:149 (state 88)</w:t>
+        <w:t>proc  1 (Shuttle:1) problem1-additional.pml:149 (state 88)</w:t>
       </w:r>
       <w:r>
         <w:tab/>
@@ -3028,14 +2734,7 @@
       </w:r>
       <w:r>
         <w:tab/>
-      </w:r>
-      <w:proofErr w:type="gramStart"/>
-      <w:r>
-        <w:t>proc  1</w:t>
-      </w:r>
-      <w:proofErr w:type="gramEnd"/>
-      <w:r>
-        <w:t xml:space="preserve"> (Shuttle:1) problem1-additional.pml:149 (state 89)</w:t>
+        <w:t>proc  1 (Shuttle:1) problem1-additional.pml:149 (state 89)</w:t>
       </w:r>
       <w:r>
         <w:tab/>
@@ -3052,26 +2751,11 @@
       </w:r>
       <w:r>
         <w:tab/>
-      </w:r>
-      <w:proofErr w:type="gramStart"/>
-      <w:r>
-        <w:t>proc  1</w:t>
-      </w:r>
-      <w:proofErr w:type="gramEnd"/>
-      <w:r>
-        <w:t xml:space="preserve"> (Shuttle:1) problem1-additional.pml:145 (state 84)</w:t>
-      </w:r>
-      <w:r>
-        <w:tab/>
-        <w:t>[</w:t>
-      </w:r>
-      <w:proofErr w:type="spellStart"/>
-      <w:r>
-        <w:t>shuttleRequests!request.track,request.direction,request.id</w:t>
-      </w:r>
-      <w:proofErr w:type="spellEnd"/>
-      <w:r>
-        <w:t>]</w:t>
+        <w:t>proc  1 (Shuttle:1) problem1-additional.pml:145 (state 84)</w:t>
+      </w:r>
+      <w:r>
+        <w:tab/>
+        <w:t>[shuttleRequests!request.track,request.direction,request.id]</w:t>
       </w:r>
     </w:p>
     <w:p>
@@ -3084,26 +2768,11 @@
       </w:r>
       <w:r>
         <w:tab/>
-      </w:r>
-      <w:proofErr w:type="gramStart"/>
-      <w:r>
-        <w:t>proc  6</w:t>
-      </w:r>
-      <w:proofErr w:type="gramEnd"/>
-      <w:r>
-        <w:t xml:space="preserve"> (RailwayNetwork:1) problem1-additional.pml:188 (state 1)</w:t>
-      </w:r>
-      <w:r>
-        <w:tab/>
-        <w:t>[</w:t>
-      </w:r>
-      <w:proofErr w:type="spellStart"/>
-      <w:r>
-        <w:t>shuttleRequests?request.track,request.direction,request.id</w:t>
-      </w:r>
-      <w:proofErr w:type="spellEnd"/>
-      <w:r>
-        <w:t>]</w:t>
+        <w:t>proc  6 (RailwayNetwork:1) problem1-additional.pml:188 (state 1)</w:t>
+      </w:r>
+      <w:r>
+        <w:tab/>
+        <w:t>[shuttleRequests?request.track,request.direction,request.id]</w:t>
       </w:r>
     </w:p>
     <w:p>
@@ -3116,14 +2785,7 @@
       </w:r>
       <w:r>
         <w:tab/>
-      </w:r>
-      <w:proofErr w:type="gramStart"/>
-      <w:r>
-        <w:t>proc  6</w:t>
-      </w:r>
-      <w:proofErr w:type="gramEnd"/>
-      <w:r>
-        <w:t xml:space="preserve"> (RailwayNetwork:1) problem1-additional.pml:190 (state 2)</w:t>
+        <w:t>proc  6 (RailwayNetwork:1) problem1-additional.pml:190 (state 2)</w:t>
       </w:r>
       <w:r>
         <w:tab/>
@@ -3140,26 +2802,11 @@
       </w:r>
       <w:r>
         <w:tab/>
-      </w:r>
-      <w:proofErr w:type="gramStart"/>
-      <w:r>
-        <w:t>proc  6</w:t>
-      </w:r>
-      <w:proofErr w:type="gramEnd"/>
-      <w:r>
-        <w:t xml:space="preserve"> (RailwayNetwork:1) problem1-additional.pml:191 (state 3)</w:t>
-      </w:r>
-      <w:r>
-        <w:tab/>
-        <w:t>[((</w:t>
-      </w:r>
-      <w:proofErr w:type="spellStart"/>
-      <w:r>
-        <w:t>request.direction</w:t>
-      </w:r>
-      <w:proofErr w:type="spellEnd"/>
-      <w:r>
-        <w:t>==1))]</w:t>
+        <w:t>proc  6 (RailwayNetwork:1) problem1-additional.pml:191 (state 3)</w:t>
+      </w:r>
+      <w:r>
+        <w:tab/>
+        <w:t>[((request.direction==1))]</w:t>
       </w:r>
     </w:p>
     <w:p>
@@ -3172,14 +2819,7 @@
       </w:r>
       <w:r>
         <w:tab/>
-      </w:r>
-      <w:proofErr w:type="gramStart"/>
-      <w:r>
-        <w:t>proc  6</w:t>
-      </w:r>
-      <w:proofErr w:type="gramEnd"/>
-      <w:r>
-        <w:t xml:space="preserve"> (RailwayNetwork:1) problem1-additional.pml:195 (state 8)</w:t>
+        <w:t>proc  6 (RailwayNetwork:1) problem1-additional.pml:195 (state 8)</w:t>
       </w:r>
       <w:r>
         <w:tab/>
@@ -3196,26 +2836,11 @@
       </w:r>
       <w:r>
         <w:tab/>
-      </w:r>
-      <w:proofErr w:type="gramStart"/>
-      <w:r>
-        <w:t>proc  6</w:t>
-      </w:r>
-      <w:proofErr w:type="gramEnd"/>
-      <w:r>
-        <w:t xml:space="preserve"> (RailwayNetwork:1) problem1-additional.pml:195 (state 9)</w:t>
-      </w:r>
-      <w:r>
-        <w:tab/>
-        <w:t>[</w:t>
-      </w:r>
-      <w:proofErr w:type="spellStart"/>
-      <w:r>
-        <w:t>reply.granted</w:t>
-      </w:r>
-      <w:proofErr w:type="spellEnd"/>
-      <w:r>
-        <w:t xml:space="preserve"> = 0]</w:t>
+        <w:t>proc  6 (RailwayNetwork:1) problem1-additional.pml:195 (state 9)</w:t>
+      </w:r>
+      <w:r>
+        <w:tab/>
+        <w:t>[reply.granted = 0]</w:t>
       </w:r>
     </w:p>
     <w:p>
@@ -3237,34 +2862,11 @@
       </w:r>
       <w:r>
         <w:tab/>
-      </w:r>
-      <w:proofErr w:type="gramStart"/>
-      <w:r>
-        <w:t>proc  6</w:t>
-      </w:r>
-      <w:proofErr w:type="gramEnd"/>
-      <w:r>
-        <w:t xml:space="preserve"> (RailwayNetwork:1) problem1-additional.pml:196 (state 10)</w:t>
-      </w:r>
-      <w:r>
-        <w:tab/>
-        <w:t>[</w:t>
-      </w:r>
-      <w:proofErr w:type="spellStart"/>
-      <w:r>
-        <w:t>printf</w:t>
-      </w:r>
-      <w:proofErr w:type="spellEnd"/>
-      <w:r>
-        <w:t>('Railway Network: rejecting access to track from station %d to station %d\\n',</w:t>
-      </w:r>
-      <w:proofErr w:type="spellStart"/>
-      <w:r>
-        <w:t>request.track</w:t>
-      </w:r>
-      <w:proofErr w:type="spellEnd"/>
-      <w:r>
-        <w:t>,((request.track+1)%4))]</w:t>
+        <w:t>proc  6 (RailwayNetwork:1) problem1-additional.pml:196 (state 10)</w:t>
+      </w:r>
+      <w:r>
+        <w:tab/>
+        <w:t>[printf('Railway Network: rejecting access to track from station %d to station %d\\n',request.track,((request.track+1)%4))]</w:t>
       </w:r>
     </w:p>
     <w:p>
@@ -3277,34 +2879,11 @@
       </w:r>
       <w:r>
         <w:tab/>
-      </w:r>
-      <w:proofErr w:type="gramStart"/>
-      <w:r>
-        <w:t>proc  6</w:t>
-      </w:r>
-      <w:proofErr w:type="gramEnd"/>
-      <w:r>
-        <w:t xml:space="preserve"> (RailwayNetwork:1) problem1-additional.pml:206 (state 25)</w:t>
-      </w:r>
-      <w:r>
-        <w:tab/>
-        <w:t>[</w:t>
-      </w:r>
-      <w:proofErr w:type="spellStart"/>
-      <w:r>
-        <w:t>railwayReplies</w:t>
-      </w:r>
-      <w:proofErr w:type="spellEnd"/>
-      <w:r>
-        <w:t>[request.id]!</w:t>
-      </w:r>
-      <w:proofErr w:type="spellStart"/>
-      <w:r>
-        <w:t>reply.granted</w:t>
-      </w:r>
-      <w:proofErr w:type="spellEnd"/>
-      <w:r>
-        <w:t>]</w:t>
+        <w:t>proc  6 (RailwayNetwork:1) problem1-additional.pml:206 (state 25)</w:t>
+      </w:r>
+      <w:r>
+        <w:tab/>
+        <w:t>[railwayReplies[request.id]!reply.granted]</w:t>
       </w:r>
     </w:p>
     <w:p>
@@ -3317,34 +2896,11 @@
       </w:r>
       <w:r>
         <w:tab/>
-      </w:r>
-      <w:proofErr w:type="gramStart"/>
-      <w:r>
-        <w:t>proc  1</w:t>
-      </w:r>
-      <w:proofErr w:type="gramEnd"/>
-      <w:r>
-        <w:t xml:space="preserve"> (Shuttle:1) problem1-additional.pml:146 (state 85)</w:t>
-      </w:r>
-      <w:r>
-        <w:tab/>
-        <w:t>[</w:t>
-      </w:r>
-      <w:proofErr w:type="spellStart"/>
-      <w:r>
-        <w:t>railwayReplies</w:t>
-      </w:r>
-      <w:proofErr w:type="spellEnd"/>
-      <w:r>
-        <w:t>[id]?</w:t>
-      </w:r>
-      <w:proofErr w:type="spellStart"/>
-      <w:r>
-        <w:t>reply.granted</w:t>
-      </w:r>
-      <w:proofErr w:type="spellEnd"/>
-      <w:r>
-        <w:t>]</w:t>
+        <w:t>proc  1 (Shuttle:1) problem1-additional.pml:146 (state 85)</w:t>
+      </w:r>
+      <w:r>
+        <w:tab/>
+        <w:t>[railwayReplies[id]?reply.granted]</w:t>
       </w:r>
     </w:p>
     <w:p>
@@ -3414,42 +2970,48 @@
         <w:t xml:space="preserve"> </w:t>
       </w:r>
       <w:r>
-        <w:t>which results in an invalid end state</w:t>
-      </w:r>
-      <w:r>
-        <w:t xml:space="preserve"> (deadlock)</w:t>
+        <w:t xml:space="preserve">which results in an </w:t>
+      </w:r>
+      <w:r>
+        <w:t>invalid</w:t>
+      </w:r>
+      <w:r>
+        <w:t xml:space="preserve"> end state</w:t>
+      </w:r>
+      <w:r>
+        <w:t xml:space="preserve"> (deadlock</w:t>
+      </w:r>
+      <w:r>
+        <w:t>)</w:t>
       </w:r>
       <w:r>
         <w:t xml:space="preserve"> at depth </w:t>
       </w:r>
       <w:r>
+        <w:t>734</w:t>
+      </w:r>
+      <w:r>
+        <w:t xml:space="preserve">. </w:t>
+      </w:r>
+      <w:r>
+        <w:t>The output for th</w:t>
+      </w:r>
+      <w:r>
+        <w:t>e deadlock</w:t>
+      </w:r>
+      <w:r>
+        <w:t xml:space="preserve"> can be found in pan</w:t>
+      </w:r>
+      <w:r>
         <w:t>2</w:t>
       </w:r>
       <w:r>
-        <w:t>63</w:t>
-      </w:r>
-      <w:r>
-        <w:t xml:space="preserve">. </w:t>
-      </w:r>
-      <w:r>
-        <w:t>The output for th</w:t>
-      </w:r>
-      <w:r>
-        <w:t>e deadlock</w:t>
-      </w:r>
-      <w:r>
-        <w:t xml:space="preserve"> can be found in pan</w:t>
+        <w:t>.out and problem</w:t>
       </w:r>
       <w:r>
         <w:t>2</w:t>
       </w:r>
       <w:r>
-        <w:t>.out and problem</w:t>
-      </w:r>
-      <w:r>
-        <w:t>2</w:t>
-      </w:r>
-      <w:r>
         <w:t>.pml.trail.</w:t>
       </w:r>
     </w:p>
@@ -3465,747 +3027,1387 @@
         <w:ind w:left="207"/>
       </w:pPr>
       <w:r>
-        <w:t>245:</w:t>
-      </w:r>
-      <w:r>
-        <w:tab/>
-      </w:r>
-      <w:proofErr w:type="gramStart"/>
-      <w:r>
-        <w:t>proc  4</w:t>
-      </w:r>
-      <w:proofErr w:type="gramEnd"/>
-      <w:r>
-        <w:t xml:space="preserve"> (Client:1) problem2.pml:76 (state 55)</w:t>
-      </w:r>
-      <w:r>
-        <w:tab/>
-        <w:t>[(((</w:t>
-      </w:r>
-      <w:proofErr w:type="spellStart"/>
-      <w:r>
-        <w:t>nempty</w:t>
-      </w:r>
-      <w:proofErr w:type="spellEnd"/>
-      <w:r>
-        <w:t>(</w:t>
-      </w:r>
-      <w:proofErr w:type="spellStart"/>
-      <w:r>
-        <w:t>wcpRequestClient</w:t>
-      </w:r>
-      <w:proofErr w:type="spellEnd"/>
-      <w:r>
-        <w:t>[id])&amp;&amp;(</w:t>
-      </w:r>
-      <w:proofErr w:type="spellStart"/>
-      <w:r>
-        <w:t>currStatus</w:t>
-      </w:r>
-      <w:proofErr w:type="spellEnd"/>
-      <w:r>
-        <w:t>==8))&amp;&amp;connected))]</w:t>
-      </w:r>
-    </w:p>
-    <w:p>
-      <w:pPr>
-        <w:pStyle w:val="ListParagraph"/>
-        <w:ind w:left="207"/>
-      </w:pPr>
-      <w:r>
-        <w:t>Client 4: manual update request received</w:t>
-      </w:r>
-    </w:p>
-    <w:p>
-      <w:pPr>
-        <w:pStyle w:val="ListParagraph"/>
-        <w:ind w:left="207"/>
-      </w:pPr>
-      <w:r>
-        <w:t>246:</w:t>
-      </w:r>
-      <w:r>
-        <w:tab/>
-      </w:r>
-      <w:proofErr w:type="gramStart"/>
-      <w:r>
-        <w:t>proc  4</w:t>
-      </w:r>
-      <w:proofErr w:type="gramEnd"/>
-      <w:r>
-        <w:t xml:space="preserve"> (Client:1) problem2.pml:77 (state 56)</w:t>
-      </w:r>
-      <w:r>
-        <w:tab/>
-        <w:t>[</w:t>
-      </w:r>
-      <w:proofErr w:type="spellStart"/>
-      <w:r>
-        <w:t>printf</w:t>
-      </w:r>
-      <w:proofErr w:type="spellEnd"/>
-      <w:r>
-        <w:t>('Client %d: manual update request received\\n',(id+1))]</w:t>
-      </w:r>
-    </w:p>
-    <w:p>
-      <w:pPr>
-        <w:pStyle w:val="ListParagraph"/>
-        <w:ind w:left="207"/>
-      </w:pPr>
-      <w:r>
-        <w:t>247:</w:t>
-      </w:r>
-      <w:r>
-        <w:tab/>
-      </w:r>
-      <w:proofErr w:type="gramStart"/>
-      <w:r>
-        <w:t>proc  3</w:t>
-      </w:r>
-      <w:proofErr w:type="gramEnd"/>
-      <w:r>
-        <w:t xml:space="preserve"> (Client:1) problem2.pml:109 (state 96)</w:t>
-      </w:r>
-      <w:r>
-        <w:tab/>
-        <w:t>[</w:t>
-      </w:r>
-      <w:proofErr w:type="spellStart"/>
-      <w:r>
-        <w:t>cmStatus</w:t>
-      </w:r>
-      <w:proofErr w:type="spellEnd"/>
-      <w:r>
-        <w:t>[id]?</w:t>
-      </w:r>
-      <w:proofErr w:type="spellStart"/>
-      <w:r>
-        <w:t>currStatus</w:t>
-      </w:r>
-      <w:proofErr w:type="spellEnd"/>
-      <w:r>
-        <w:t>]</w:t>
-      </w:r>
-    </w:p>
-    <w:p>
-      <w:pPr>
-        <w:pStyle w:val="ListParagraph"/>
-        <w:ind w:left="207"/>
-      </w:pPr>
-      <w:r>
-        <w:t>248:</w:t>
-      </w:r>
-      <w:r>
-        <w:tab/>
-      </w:r>
-      <w:proofErr w:type="gramStart"/>
-      <w:r>
-        <w:t>proc  3</w:t>
-      </w:r>
-      <w:proofErr w:type="gramEnd"/>
-      <w:r>
-        <w:t xml:space="preserve"> (Client:1) problem2.pml:113 (state 103)</w:t>
-      </w:r>
-      <w:r>
-        <w:tab/>
-        <w:t>[</w:t>
-      </w:r>
-      <w:proofErr w:type="spellStart"/>
-      <w:r>
-        <w:t>cmCommand</w:t>
-      </w:r>
-      <w:proofErr w:type="spellEnd"/>
-      <w:r>
-        <w:t>[id]?</w:t>
-      </w:r>
-      <w:proofErr w:type="spellStart"/>
-      <w:r>
-        <w:t>currCommand</w:t>
-      </w:r>
-      <w:proofErr w:type="spellEnd"/>
-      <w:r>
-        <w:t>]</w:t>
-      </w:r>
-    </w:p>
-    <w:p>
-      <w:pPr>
-        <w:pStyle w:val="ListParagraph"/>
-        <w:ind w:left="207"/>
-      </w:pPr>
-      <w:r>
-        <w:t>249:</w:t>
-      </w:r>
-      <w:r>
-        <w:tab/>
-      </w:r>
-      <w:proofErr w:type="gramStart"/>
-      <w:r>
-        <w:t>proc  3</w:t>
-      </w:r>
-      <w:proofErr w:type="gramEnd"/>
-      <w:r>
-        <w:t xml:space="preserve"> (Client:1) problem2.pml:117 (state 107)</w:t>
-      </w:r>
-      <w:r>
-        <w:tab/>
-        <w:t>[else]</w:t>
-      </w:r>
-    </w:p>
-    <w:p>
-      <w:pPr>
-        <w:pStyle w:val="ListParagraph"/>
-        <w:ind w:left="207"/>
-      </w:pPr>
-      <w:r>
-        <w:t>250:</w:t>
-      </w:r>
-      <w:r>
-        <w:tab/>
-      </w:r>
-      <w:proofErr w:type="gramStart"/>
-      <w:r>
-        <w:t>proc  3</w:t>
-      </w:r>
-      <w:proofErr w:type="gramEnd"/>
-      <w:r>
-        <w:t xml:space="preserve"> (Client:1) problem2.pml:117 (state 108)</w:t>
-      </w:r>
-      <w:r>
-        <w:tab/>
-        <w:t>[(1)]</w:t>
-      </w:r>
-    </w:p>
-    <w:p>
-      <w:pPr>
-        <w:pStyle w:val="ListParagraph"/>
-        <w:ind w:left="207"/>
-      </w:pPr>
-      <w:r>
-        <w:t>251:</w:t>
-      </w:r>
-      <w:r>
-        <w:tab/>
-      </w:r>
-      <w:proofErr w:type="gramStart"/>
-      <w:r>
-        <w:t>proc  3</w:t>
-      </w:r>
-      <w:proofErr w:type="gramEnd"/>
-      <w:r>
-        <w:t xml:space="preserve"> (Client:1) problem2.pml:76 (state 55)</w:t>
-      </w:r>
-      <w:r>
-        <w:tab/>
-        <w:t>[(((</w:t>
-      </w:r>
-      <w:proofErr w:type="spellStart"/>
-      <w:r>
-        <w:t>nempty</w:t>
-      </w:r>
-      <w:proofErr w:type="spellEnd"/>
-      <w:r>
-        <w:t>(</w:t>
-      </w:r>
-      <w:proofErr w:type="spellStart"/>
-      <w:r>
-        <w:t>wcpRequestClient</w:t>
-      </w:r>
-      <w:proofErr w:type="spellEnd"/>
-      <w:r>
-        <w:t>[id])&amp;&amp;(</w:t>
-      </w:r>
-      <w:proofErr w:type="spellStart"/>
-      <w:r>
-        <w:t>currStatus</w:t>
-      </w:r>
-      <w:proofErr w:type="spellEnd"/>
-      <w:r>
-        <w:t>==8))&amp;&amp;connected))]</w:t>
-      </w:r>
-    </w:p>
-    <w:p>
-      <w:pPr>
-        <w:pStyle w:val="ListParagraph"/>
-        <w:ind w:left="207"/>
-      </w:pPr>
-      <w:r>
-        <w:t>Client 3: manual update request received</w:t>
-      </w:r>
-    </w:p>
-    <w:p>
-      <w:pPr>
-        <w:pStyle w:val="ListParagraph"/>
-        <w:ind w:left="207"/>
-      </w:pPr>
-      <w:r>
-        <w:t>252:</w:t>
-      </w:r>
-      <w:r>
-        <w:tab/>
-      </w:r>
-      <w:proofErr w:type="gramStart"/>
-      <w:r>
-        <w:t>proc  3</w:t>
-      </w:r>
-      <w:proofErr w:type="gramEnd"/>
-      <w:r>
-        <w:t xml:space="preserve"> (Client:1) problem2.pml:77 (state 56)</w:t>
-      </w:r>
-      <w:r>
-        <w:tab/>
-        <w:t>[</w:t>
-      </w:r>
-      <w:proofErr w:type="spellStart"/>
-      <w:r>
-        <w:t>printf</w:t>
-      </w:r>
-      <w:proofErr w:type="spellEnd"/>
-      <w:r>
-        <w:t>('Client %d: manual update request received\\n',(id+1))]</w:t>
-      </w:r>
-    </w:p>
-    <w:p>
-      <w:pPr>
-        <w:pStyle w:val="ListParagraph"/>
-        <w:ind w:left="207"/>
-      </w:pPr>
-      <w:r>
-        <w:t>253:</w:t>
-      </w:r>
-      <w:r>
-        <w:tab/>
-      </w:r>
-      <w:proofErr w:type="gramStart"/>
-      <w:r>
-        <w:t>proc  2</w:t>
-      </w:r>
-      <w:proofErr w:type="gramEnd"/>
-      <w:r>
-        <w:t xml:space="preserve"> (Client:1) problem2.pml:109 (state 96)</w:t>
-      </w:r>
-      <w:r>
-        <w:tab/>
-        <w:t>[</w:t>
-      </w:r>
-      <w:proofErr w:type="spellStart"/>
-      <w:r>
-        <w:t>cmStatus</w:t>
-      </w:r>
-      <w:proofErr w:type="spellEnd"/>
-      <w:r>
-        <w:t>[id]?</w:t>
-      </w:r>
-      <w:proofErr w:type="spellStart"/>
-      <w:r>
-        <w:t>currStatus</w:t>
-      </w:r>
-      <w:proofErr w:type="spellEnd"/>
-      <w:r>
-        <w:t>]</w:t>
-      </w:r>
-    </w:p>
-    <w:p>
-      <w:pPr>
-        <w:pStyle w:val="ListParagraph"/>
-        <w:ind w:left="207"/>
-      </w:pPr>
-      <w:r>
-        <w:t>254:</w:t>
-      </w:r>
-      <w:r>
-        <w:tab/>
-      </w:r>
-      <w:proofErr w:type="gramStart"/>
-      <w:r>
-        <w:t>proc  2</w:t>
-      </w:r>
-      <w:proofErr w:type="gramEnd"/>
-      <w:r>
-        <w:t xml:space="preserve"> (Client:1) problem2.pml:113 (state 103)</w:t>
-      </w:r>
-      <w:r>
-        <w:tab/>
-        <w:t>[</w:t>
-      </w:r>
-      <w:proofErr w:type="spellStart"/>
-      <w:r>
-        <w:t>cmCommand</w:t>
-      </w:r>
-      <w:proofErr w:type="spellEnd"/>
-      <w:r>
-        <w:t>[id]?</w:t>
-      </w:r>
-      <w:proofErr w:type="spellStart"/>
-      <w:r>
-        <w:t>currCommand</w:t>
-      </w:r>
-      <w:proofErr w:type="spellEnd"/>
-      <w:r>
-        <w:t>]</w:t>
-      </w:r>
-    </w:p>
-    <w:p>
-      <w:pPr>
-        <w:pStyle w:val="ListParagraph"/>
-        <w:ind w:left="207"/>
-      </w:pPr>
-      <w:r>
-        <w:t>255:</w:t>
-      </w:r>
-      <w:r>
-        <w:tab/>
-      </w:r>
-      <w:proofErr w:type="gramStart"/>
-      <w:r>
-        <w:t>proc  2</w:t>
-      </w:r>
-      <w:proofErr w:type="gramEnd"/>
-      <w:r>
-        <w:t xml:space="preserve"> (Client:1) problem2.pml:117 (state 107)</w:t>
-      </w:r>
-      <w:r>
-        <w:tab/>
-        <w:t>[else]</w:t>
-      </w:r>
-    </w:p>
-    <w:p>
-      <w:pPr>
-        <w:pStyle w:val="ListParagraph"/>
-        <w:ind w:left="207"/>
-      </w:pPr>
-      <w:r>
-        <w:t>256:</w:t>
-      </w:r>
-      <w:r>
-        <w:tab/>
-      </w:r>
-      <w:proofErr w:type="gramStart"/>
-      <w:r>
-        <w:t>proc  2</w:t>
-      </w:r>
-      <w:proofErr w:type="gramEnd"/>
-      <w:r>
-        <w:t xml:space="preserve"> (Client:1) problem2.pml:117 (state 108)</w:t>
-      </w:r>
-      <w:r>
-        <w:tab/>
-        <w:t>[(1)]</w:t>
-      </w:r>
-    </w:p>
-    <w:p>
-      <w:pPr>
-        <w:pStyle w:val="ListParagraph"/>
-        <w:ind w:left="207"/>
-      </w:pPr>
-      <w:r>
-        <w:t>257:</w:t>
-      </w:r>
-      <w:r>
-        <w:tab/>
-      </w:r>
-      <w:proofErr w:type="gramStart"/>
-      <w:r>
-        <w:t>proc  2</w:t>
-      </w:r>
-      <w:proofErr w:type="gramEnd"/>
-      <w:r>
-        <w:t xml:space="preserve"> (Client:1) problem2.pml:76 (state 55)</w:t>
-      </w:r>
-      <w:r>
-        <w:tab/>
-        <w:t>[(((</w:t>
-      </w:r>
-      <w:proofErr w:type="spellStart"/>
-      <w:r>
-        <w:t>nempty</w:t>
-      </w:r>
-      <w:proofErr w:type="spellEnd"/>
-      <w:r>
-        <w:t>(</w:t>
-      </w:r>
-      <w:proofErr w:type="spellStart"/>
-      <w:r>
-        <w:t>wcpRequestClient</w:t>
-      </w:r>
-      <w:proofErr w:type="spellEnd"/>
-      <w:r>
-        <w:t>[id])&amp;&amp;(</w:t>
-      </w:r>
-      <w:proofErr w:type="spellStart"/>
-      <w:r>
-        <w:t>currStatus</w:t>
-      </w:r>
-      <w:proofErr w:type="spellEnd"/>
-      <w:r>
-        <w:t>==8))&amp;&amp;connected))]</w:t>
-      </w:r>
-    </w:p>
-    <w:p>
-      <w:pPr>
-        <w:pStyle w:val="ListParagraph"/>
-        <w:ind w:left="207"/>
-      </w:pPr>
-      <w:r>
-        <w:t>Client 2: manual update request received</w:t>
-      </w:r>
-    </w:p>
-    <w:p>
-      <w:pPr>
-        <w:pStyle w:val="ListParagraph"/>
-        <w:ind w:left="207"/>
-      </w:pPr>
-      <w:r>
-        <w:t>258:</w:t>
-      </w:r>
-      <w:r>
-        <w:tab/>
-      </w:r>
-      <w:proofErr w:type="gramStart"/>
-      <w:r>
-        <w:t>proc  2</w:t>
-      </w:r>
-      <w:proofErr w:type="gramEnd"/>
-      <w:r>
-        <w:t xml:space="preserve"> (Client:1) problem2.pml:77 (state 56)</w:t>
-      </w:r>
-      <w:r>
-        <w:tab/>
-        <w:t>[</w:t>
-      </w:r>
-      <w:proofErr w:type="spellStart"/>
-      <w:r>
-        <w:t>printf</w:t>
-      </w:r>
-      <w:proofErr w:type="spellEnd"/>
-      <w:r>
-        <w:t>('Client %d: manual update request received\\n',(id+1))]</w:t>
-      </w:r>
-    </w:p>
-    <w:p>
-      <w:pPr>
-        <w:pStyle w:val="ListParagraph"/>
-        <w:ind w:left="207"/>
-      </w:pPr>
-      <w:r>
-        <w:t>259:</w:t>
-      </w:r>
-      <w:r>
-        <w:tab/>
-      </w:r>
-      <w:proofErr w:type="gramStart"/>
-      <w:r>
-        <w:t>proc  1</w:t>
-      </w:r>
-      <w:proofErr w:type="gramEnd"/>
-      <w:r>
-        <w:t xml:space="preserve"> (Client:1) problem2.pml:109 (state 96)</w:t>
-      </w:r>
-      <w:r>
-        <w:tab/>
-        <w:t>[</w:t>
-      </w:r>
-      <w:proofErr w:type="spellStart"/>
-      <w:r>
-        <w:t>cmStatus</w:t>
-      </w:r>
-      <w:proofErr w:type="spellEnd"/>
-      <w:r>
-        <w:t>[id]?</w:t>
-      </w:r>
-      <w:proofErr w:type="spellStart"/>
-      <w:r>
-        <w:t>currStatus</w:t>
-      </w:r>
-      <w:proofErr w:type="spellEnd"/>
-      <w:r>
-        <w:t>]</w:t>
-      </w:r>
-    </w:p>
-    <w:p>
-      <w:pPr>
-        <w:pStyle w:val="ListParagraph"/>
-        <w:ind w:left="207"/>
-      </w:pPr>
-      <w:r>
-        <w:t>260:</w:t>
-      </w:r>
-      <w:r>
-        <w:tab/>
-      </w:r>
-      <w:proofErr w:type="gramStart"/>
-      <w:r>
-        <w:t>proc  1</w:t>
-      </w:r>
-      <w:proofErr w:type="gramEnd"/>
-      <w:r>
-        <w:t xml:space="preserve"> (Client:1) problem2.pml:113 (state 103)</w:t>
-      </w:r>
-      <w:r>
-        <w:tab/>
-        <w:t>[</w:t>
-      </w:r>
-      <w:proofErr w:type="spellStart"/>
-      <w:r>
-        <w:t>cmCommand</w:t>
-      </w:r>
-      <w:proofErr w:type="spellEnd"/>
-      <w:r>
-        <w:t>[id]?</w:t>
-      </w:r>
-      <w:proofErr w:type="spellStart"/>
-      <w:r>
-        <w:t>currCommand</w:t>
-      </w:r>
-      <w:proofErr w:type="spellEnd"/>
-      <w:r>
-        <w:t>]</w:t>
-      </w:r>
-    </w:p>
-    <w:p>
-      <w:pPr>
-        <w:pStyle w:val="ListParagraph"/>
-        <w:ind w:left="207"/>
-      </w:pPr>
-      <w:r>
-        <w:t>261:</w:t>
-      </w:r>
-      <w:r>
-        <w:tab/>
-      </w:r>
-      <w:proofErr w:type="gramStart"/>
-      <w:r>
-        <w:t>proc  1</w:t>
-      </w:r>
-      <w:proofErr w:type="gramEnd"/>
-      <w:r>
-        <w:t xml:space="preserve"> (Client:1) problem2.pml:117 (state 107)</w:t>
-      </w:r>
-      <w:r>
-        <w:tab/>
-        <w:t>[else]</w:t>
-      </w:r>
-    </w:p>
-    <w:p>
-      <w:pPr>
-        <w:pStyle w:val="ListParagraph"/>
-        <w:ind w:left="207"/>
-      </w:pPr>
-      <w:r>
-        <w:t>262:</w:t>
-      </w:r>
-      <w:r>
-        <w:tab/>
-      </w:r>
-      <w:proofErr w:type="gramStart"/>
-      <w:r>
-        <w:t>proc  1</w:t>
-      </w:r>
-      <w:proofErr w:type="gramEnd"/>
-      <w:r>
-        <w:t xml:space="preserve"> (Client:1) problem2.pml:117 (state 108)</w:t>
-      </w:r>
-      <w:r>
-        <w:tab/>
-        <w:t>[(1)]</w:t>
-      </w:r>
-    </w:p>
-    <w:p>
-      <w:pPr>
-        <w:pStyle w:val="ListParagraph"/>
-        <w:ind w:left="207"/>
-      </w:pPr>
-      <w:r>
-        <w:t>263:</w:t>
-      </w:r>
-      <w:r>
-        <w:tab/>
-      </w:r>
-      <w:proofErr w:type="gramStart"/>
-      <w:r>
-        <w:t>proc  1</w:t>
-      </w:r>
-      <w:proofErr w:type="gramEnd"/>
-      <w:r>
-        <w:t xml:space="preserve"> (Client:1) problem2.pml:76 (state 55)</w:t>
-      </w:r>
-      <w:r>
-        <w:tab/>
-        <w:t>[(((</w:t>
-      </w:r>
-      <w:proofErr w:type="spellStart"/>
-      <w:r>
-        <w:t>nempty</w:t>
-      </w:r>
-      <w:proofErr w:type="spellEnd"/>
-      <w:r>
-        <w:t>(</w:t>
-      </w:r>
-      <w:proofErr w:type="spellStart"/>
-      <w:r>
-        <w:t>wcpRequestClient</w:t>
-      </w:r>
-      <w:proofErr w:type="spellEnd"/>
-      <w:r>
-        <w:t>[id])&amp;&amp;(</w:t>
-      </w:r>
-      <w:proofErr w:type="spellStart"/>
-      <w:r>
-        <w:t>currStatus</w:t>
-      </w:r>
-      <w:proofErr w:type="spellEnd"/>
-      <w:r>
-        <w:t>==8))&amp;&amp;connected))]</w:t>
-      </w:r>
-    </w:p>
-    <w:p>
-      <w:pPr>
-        <w:pStyle w:val="ListParagraph"/>
-        <w:ind w:left="207"/>
-      </w:pPr>
-      <w:r>
-        <w:t>Client 1: manual update request received</w:t>
-      </w:r>
-    </w:p>
-    <w:p>
-      <w:pPr>
-        <w:pStyle w:val="ListParagraph"/>
-        <w:ind w:left="207"/>
-      </w:pPr>
-      <w:r>
-        <w:t>264:</w:t>
-      </w:r>
-      <w:r>
-        <w:tab/>
-      </w:r>
-      <w:proofErr w:type="gramStart"/>
-      <w:r>
-        <w:t>proc  1</w:t>
-      </w:r>
-      <w:proofErr w:type="gramEnd"/>
-      <w:r>
-        <w:t xml:space="preserve"> (Client:1) problem2.pml:77 (state 56)</w:t>
-      </w:r>
-      <w:r>
-        <w:tab/>
-        <w:t>[</w:t>
-      </w:r>
-      <w:proofErr w:type="spellStart"/>
-      <w:r>
-        <w:t>printf</w:t>
-      </w:r>
-      <w:proofErr w:type="spellEnd"/>
-      <w:r>
-        <w:t>('Client %d: manual update request received\\n',(id+1))]</w:t>
-      </w:r>
-    </w:p>
-    <w:p>
-      <w:pPr>
-        <w:pStyle w:val="ListParagraph"/>
-        <w:ind w:left="207"/>
-      </w:pPr>
-      <w:r>
-        <w:t>spin: trail ends after 264 steps</w:t>
+        <w:t>unreached in proctype Client</w:t>
+      </w:r>
+    </w:p>
+    <w:p>
+      <w:pPr>
+        <w:pStyle w:val="ListParagraph"/>
+        <w:ind w:left="207"/>
+      </w:pPr>
+      <w:r>
+        <w:tab/>
+        <w:t>problem2.pml:36, state 2, "cmConnectRequest!id"</w:t>
+      </w:r>
+    </w:p>
+    <w:p>
+      <w:pPr>
+        <w:pStyle w:val="ListParagraph"/>
+        <w:ind w:left="207"/>
+      </w:pPr>
+      <w:r>
+        <w:tab/>
+        <w:t>problem2.pml:37, state 3, "printf('Client %d: requesting connection\n',(id+1))"</w:t>
+      </w:r>
+    </w:p>
+    <w:p>
+      <w:pPr>
+        <w:pStyle w:val="ListParagraph"/>
+        <w:ind w:left="207"/>
+      </w:pPr>
+      <w:r>
+        <w:tab/>
+        <w:t>problem2.pml:38, state 4, "cmConnectReply[id]?reply"</w:t>
+      </w:r>
+    </w:p>
+    <w:p>
+      <w:pPr>
+        <w:pStyle w:val="ListParagraph"/>
+        <w:ind w:left="207"/>
+      </w:pPr>
+      <w:r>
+        <w:tab/>
+        <w:t>problem2.pml:40, state 6, "cmStatus[id]?currStatus"</w:t>
+      </w:r>
+    </w:p>
+    <w:p>
+      <w:pPr>
+        <w:pStyle w:val="ListParagraph"/>
+        <w:ind w:left="207"/>
+      </w:pPr>
+      <w:r>
+        <w:tab/>
+        <w:t>problem2.pml:40, state 7, "connected = 1"</w:t>
+      </w:r>
+    </w:p>
+    <w:p>
+      <w:pPr>
+        <w:pStyle w:val="ListParagraph"/>
+        <w:ind w:left="207"/>
+      </w:pPr>
+      <w:r>
+        <w:tab/>
+        <w:t>problem2.pml:42, state 10, "(1)"</w:t>
+      </w:r>
+    </w:p>
+    <w:p>
+      <w:pPr>
+        <w:pStyle w:val="ListParagraph"/>
+        <w:ind w:left="207"/>
+      </w:pPr>
+      <w:r>
+        <w:tab/>
+        <w:t>problem2.pml:40, state 12, "((reply==2))"</w:t>
+      </w:r>
+    </w:p>
+    <w:p>
+      <w:pPr>
+        <w:pStyle w:val="ListParagraph"/>
+        <w:ind w:left="207"/>
+      </w:pPr>
+      <w:r>
+        <w:tab/>
+        <w:t>problem2.pml:40, state 12, "else"</w:t>
+      </w:r>
+    </w:p>
+    <w:p>
+      <w:pPr>
+        <w:pStyle w:val="ListParagraph"/>
+        <w:ind w:left="207"/>
+      </w:pPr>
+      <w:r>
+        <w:tab/>
+        <w:t>problem2.pml:47, state 16, "cmCommand[id]?currCommand"</w:t>
+      </w:r>
+    </w:p>
+    <w:p>
+      <w:pPr>
+        <w:pStyle w:val="ListParagraph"/>
+        <w:ind w:left="207"/>
+      </w:pPr>
+      <w:r>
+        <w:tab/>
+        <w:t>problem2.pml:49, state 18, "cmStatus[id]?currStatus"</w:t>
+      </w:r>
+    </w:p>
+    <w:p>
+      <w:pPr>
+        <w:pStyle w:val="ListParagraph"/>
+        <w:ind w:left="207"/>
+      </w:pPr>
+      <w:r>
+        <w:tab/>
+        <w:t>problem2.pml:50, state 19, "printf('Client %d: getting new info\n',(id+1))"</w:t>
+      </w:r>
+    </w:p>
+    <w:p>
+      <w:pPr>
+        <w:pStyle w:val="ListParagraph"/>
+        <w:ind w:left="207"/>
+      </w:pPr>
+      <w:r>
+        <w:tab/>
+        <w:t>problem2.pml:56, state 27, "clientReport!2,id"</w:t>
+      </w:r>
+    </w:p>
+    <w:p>
+      <w:pPr>
+        <w:pStyle w:val="ListParagraph"/>
+        <w:ind w:left="207"/>
+      </w:pPr>
+      <w:r>
+        <w:tab/>
+        <w:t>problem2.pml:57, state 28, "cmCommand[id]?currCommand"</w:t>
+      </w:r>
+    </w:p>
+    <w:p>
+      <w:pPr>
+        <w:pStyle w:val="ListParagraph"/>
+        <w:ind w:left="207"/>
+      </w:pPr>
+      <w:r>
+        <w:tab/>
+        <w:t>problem2.pml:59, state 30, "cmStatus[id]?currStatus"</w:t>
+      </w:r>
+    </w:p>
+    <w:p>
+      <w:pPr>
+        <w:pStyle w:val="ListParagraph"/>
+        <w:ind w:left="207"/>
+      </w:pPr>
+      <w:r>
+        <w:tab/>
+        <w:t>problem2.pml:60, state 31, "printf('Client %d: using new info\n',(id+1))"</w:t>
+      </w:r>
+    </w:p>
+    <w:p>
+      <w:pPr>
+        <w:pStyle w:val="ListParagraph"/>
+        <w:ind w:left="207"/>
+      </w:pPr>
+      <w:r>
+        <w:tab/>
+        <w:t>problem2.pml:63, state 37, "clientReport!1,id"</w:t>
+      </w:r>
+    </w:p>
+    <w:p>
+      <w:pPr>
+        <w:pStyle w:val="ListParagraph"/>
+        <w:ind w:left="207"/>
+      </w:pPr>
+      <w:r>
+        <w:tab/>
+        <w:t>problem2.pml:64, state 38, "cmStatus[id]?currStatus"</w:t>
+      </w:r>
+    </w:p>
+    <w:p>
+      <w:pPr>
+        <w:pStyle w:val="ListParagraph"/>
+        <w:ind w:left="207"/>
+      </w:pPr>
+      <w:r>
+        <w:tab/>
+        <w:t>problem2.pml:64, state 39, "connected = 0"</w:t>
+      </w:r>
+    </w:p>
+    <w:p>
+      <w:pPr>
+        <w:pStyle w:val="ListParagraph"/>
+        <w:ind w:left="207"/>
+      </w:pPr>
+      <w:r>
+        <w:tab/>
+        <w:t>problem2.pml:56, state 41, "(getInfoSuccess)"</w:t>
+      </w:r>
+    </w:p>
+    <w:p>
+      <w:pPr>
+        <w:pStyle w:val="ListParagraph"/>
+        <w:ind w:left="207"/>
+      </w:pPr>
+      <w:r>
+        <w:tab/>
+        <w:t>problem2.pml:56, state 41, "else"</w:t>
+      </w:r>
+    </w:p>
+    <w:p>
+      <w:pPr>
+        <w:pStyle w:val="ListParagraph"/>
+        <w:ind w:left="207"/>
+      </w:pPr>
+      <w:r>
+        <w:tab/>
+        <w:t>problem2.pml:70, state 46, "clientReport!2,id"</w:t>
+      </w:r>
+    </w:p>
+    <w:p>
+      <w:pPr>
+        <w:pStyle w:val="ListParagraph"/>
+        <w:ind w:left="207"/>
+      </w:pPr>
+      <w:r>
+        <w:tab/>
+        <w:t>problem2.pml:71, state 47, "cmStatus[id]?currStatus"</w:t>
+      </w:r>
+    </w:p>
+    <w:p>
+      <w:pPr>
+        <w:pStyle w:val="ListParagraph"/>
+        <w:ind w:left="207"/>
+      </w:pPr>
+      <w:r>
+        <w:tab/>
+        <w:t>problem2.pml:72, state 49, "clientReport!1,id"</w:t>
+      </w:r>
+    </w:p>
+    <w:p>
+      <w:pPr>
+        <w:pStyle w:val="ListParagraph"/>
+        <w:ind w:left="207"/>
+      </w:pPr>
+      <w:r>
+        <w:tab/>
+        <w:t>problem2.pml:73, state 50, "connected = 0"</w:t>
+      </w:r>
+    </w:p>
+    <w:p>
+      <w:pPr>
+        <w:pStyle w:val="ListParagraph"/>
+        <w:ind w:left="207"/>
+      </w:pPr>
+      <w:r>
+        <w:tab/>
+        <w:t>problem2.pml:73, state 51, "cmStatus[id]?currStatus"</w:t>
+      </w:r>
+    </w:p>
+    <w:p>
+      <w:pPr>
+        <w:pStyle w:val="ListParagraph"/>
+        <w:ind w:left="207"/>
+      </w:pPr>
+      <w:r>
+        <w:tab/>
+        <w:t>problem2.pml:74, state 52, "printf('Client %d: post-initialization failed. disconnected\n',(id+1))"</w:t>
+      </w:r>
+    </w:p>
+    <w:p>
+      <w:pPr>
+        <w:pStyle w:val="ListParagraph"/>
+        <w:ind w:left="207"/>
+      </w:pPr>
+      <w:r>
+        <w:tab/>
+        <w:t>problem2.pml:70, state 53, "(useNewInfoSuccess)"</w:t>
+      </w:r>
+    </w:p>
+    <w:p>
+      <w:pPr>
+        <w:pStyle w:val="ListParagraph"/>
+        <w:ind w:left="207"/>
+      </w:pPr>
+      <w:r>
+        <w:tab/>
+        <w:t>problem2.pml:70, state 53, "else"</w:t>
+      </w:r>
+    </w:p>
+    <w:p>
+      <w:pPr>
+        <w:pStyle w:val="ListParagraph"/>
+        <w:ind w:left="207"/>
+      </w:pPr>
+      <w:r>
+        <w:tab/>
+        <w:t>problem2.pml:99, state 82, "clientReport!1,id"</w:t>
+      </w:r>
+    </w:p>
+    <w:p>
+      <w:pPr>
+        <w:pStyle w:val="ListParagraph"/>
+        <w:ind w:left="207"/>
+      </w:pPr>
+      <w:r>
+        <w:tab/>
+        <w:t>problem2.pml:100, state 83, "cmCommand[id]?currCommand"</w:t>
+      </w:r>
+    </w:p>
+    <w:p>
+      <w:pPr>
+        <w:pStyle w:val="ListParagraph"/>
+        <w:ind w:left="207"/>
+      </w:pPr>
+      <w:r>
+        <w:tab/>
+        <w:t>problem2.pml:102, state 85, "cmStatus[id]?currStatus"</w:t>
+      </w:r>
+    </w:p>
+    <w:p>
+      <w:pPr>
+        <w:pStyle w:val="ListParagraph"/>
+        <w:ind w:left="207"/>
+      </w:pPr>
+      <w:r>
+        <w:tab/>
+        <w:t>problem2.pml:103, state 86, "printf('Client %d: using old info\n',(id+1))"</w:t>
+      </w:r>
+    </w:p>
+    <w:p>
+      <w:pPr>
+        <w:pStyle w:val="ListParagraph"/>
+        <w:ind w:left="207"/>
+      </w:pPr>
+      <w:r>
+        <w:tab/>
+        <w:t>problem2.pml:112, state 99, "clientReport!1,id"</w:t>
+      </w:r>
+    </w:p>
+    <w:p>
+      <w:pPr>
+        <w:pStyle w:val="ListParagraph"/>
+        <w:ind w:left="207"/>
+      </w:pPr>
+      <w:r>
+        <w:tab/>
+        <w:t>problem2.pml:113, state 100, "connected = 0"</w:t>
+      </w:r>
+    </w:p>
+    <w:p>
+      <w:pPr>
+        <w:pStyle w:val="ListParagraph"/>
+        <w:ind w:left="207"/>
+      </w:pPr>
+      <w:r>
+        <w:tab/>
+        <w:t>problem2.pml:113, state 101, "cmStatus[id]?currStatus"</w:t>
+      </w:r>
+    </w:p>
+    <w:p>
+      <w:pPr>
+        <w:pStyle w:val="ListParagraph"/>
+        <w:ind w:left="207"/>
+      </w:pPr>
+      <w:r>
+        <w:tab/>
+        <w:t>problem2.pml:118, state 107, "printf('Client %d: update failed. disconnected\n',(id+1))"</w:t>
+      </w:r>
+    </w:p>
+    <w:p>
+      <w:pPr>
+        <w:pStyle w:val="ListParagraph"/>
+        <w:ind w:left="207"/>
+      </w:pPr>
+      <w:r>
+        <w:tab/>
+        <w:t>problem2.pml:124, state 115, "clientReport!2,id"</w:t>
+      </w:r>
+    </w:p>
+    <w:p>
+      <w:pPr>
+        <w:pStyle w:val="ListParagraph"/>
+        <w:ind w:left="207"/>
+      </w:pPr>
+      <w:r>
+        <w:tab/>
+        <w:t>problem2.pml:125, state 116, "cmStatus[id]?currStatus"</w:t>
+      </w:r>
+    </w:p>
+    <w:p>
+      <w:pPr>
+        <w:pStyle w:val="ListParagraph"/>
+        <w:ind w:left="207"/>
+      </w:pPr>
+      <w:r>
+        <w:lastRenderedPageBreak/>
+        <w:tab/>
+        <w:t>problem2.pml:126, state 118, "clientReport!1,id"</w:t>
+      </w:r>
+    </w:p>
+    <w:p>
+      <w:pPr>
+        <w:pStyle w:val="ListParagraph"/>
+        <w:ind w:left="207"/>
+      </w:pPr>
+      <w:r>
+        <w:tab/>
+        <w:t>problem2.pml:127, state 119, "connected = 0"</w:t>
+      </w:r>
+    </w:p>
+    <w:p>
+      <w:pPr>
+        <w:pStyle w:val="ListParagraph"/>
+        <w:ind w:left="207"/>
+      </w:pPr>
+      <w:r>
+        <w:tab/>
+        <w:t>problem2.pml:127, state 120, "cmStatus[id]?currStatus"</w:t>
+      </w:r>
+    </w:p>
+    <w:p>
+      <w:pPr>
+        <w:pStyle w:val="ListParagraph"/>
+        <w:ind w:left="207"/>
+      </w:pPr>
+      <w:r>
+        <w:tab/>
+        <w:t>problem2.pml:124, state 121, "(useOldInfoSuccess)"</w:t>
+      </w:r>
+    </w:p>
+    <w:p>
+      <w:pPr>
+        <w:pStyle w:val="ListParagraph"/>
+        <w:ind w:left="207"/>
+      </w:pPr>
+      <w:r>
+        <w:tab/>
+        <w:t>problem2.pml:124, state 121, "else"</w:t>
+      </w:r>
+    </w:p>
+    <w:p>
+      <w:pPr>
+        <w:pStyle w:val="ListParagraph"/>
+        <w:ind w:left="207"/>
+      </w:pPr>
+      <w:r>
+        <w:tab/>
+        <w:t>problem2.pml:129, state 123, "cmCommand[id]?currCommand"</w:t>
+      </w:r>
+    </w:p>
+    <w:p>
+      <w:pPr>
+        <w:pStyle w:val="ListParagraph"/>
+        <w:ind w:left="207"/>
+      </w:pPr>
+      <w:r>
+        <w:tab/>
+        <w:t>problem2.pml:132, state 126, "printf('Client %d: revert failed. disconnected\n',(id+1))"</w:t>
+      </w:r>
+    </w:p>
+    <w:p>
+      <w:pPr>
+        <w:pStyle w:val="ListParagraph"/>
+        <w:ind w:left="207"/>
+      </w:pPr>
+      <w:r>
+        <w:tab/>
+        <w:t>problem2.pml:136, state 134, "-end-"</w:t>
+      </w:r>
+    </w:p>
+    <w:p>
+      <w:pPr>
+        <w:pStyle w:val="ListParagraph"/>
+        <w:ind w:left="207"/>
+      </w:pPr>
+      <w:r>
+        <w:tab/>
+        <w:t>(42 of 134 states)</w:t>
+      </w:r>
+    </w:p>
+    <w:p>
+      <w:pPr>
+        <w:pStyle w:val="ListParagraph"/>
+        <w:ind w:left="207"/>
+      </w:pPr>
+      <w:r>
+        <w:t>unreached in proctype CommsManager</w:t>
+      </w:r>
+    </w:p>
+    <w:p>
+      <w:pPr>
+        <w:pStyle w:val="ListParagraph"/>
+        <w:ind w:left="207"/>
+      </w:pPr>
+      <w:r>
+        <w:tab/>
+        <w:t>problem2.pml:152, state 14, "cmConnectRequest?id"</w:t>
+      </w:r>
+    </w:p>
+    <w:p>
+      <w:pPr>
+        <w:pStyle w:val="ListParagraph"/>
+        <w:ind w:left="207"/>
+      </w:pPr>
+      <w:r>
+        <w:tab/>
+        <w:t>problem2.pml:153, state 15, "printf('CommsManager: connection request received from client %d\n',(id+1))"</w:t>
+      </w:r>
+    </w:p>
+    <w:p>
+      <w:pPr>
+        <w:pStyle w:val="ListParagraph"/>
+        <w:ind w:left="207"/>
+      </w:pPr>
+      <w:r>
+        <w:tab/>
+        <w:t>problem2.pml:157, state 19, "currStatus = 7"</w:t>
+      </w:r>
+    </w:p>
+    <w:p>
+      <w:pPr>
+        <w:pStyle w:val="ListParagraph"/>
+        <w:ind w:left="207"/>
+      </w:pPr>
+      <w:r>
+        <w:tab/>
+        <w:t>problem2.pml:157, state 20, "cmStatus[id]!7"</w:t>
+      </w:r>
+    </w:p>
+    <w:p>
+      <w:pPr>
+        <w:pStyle w:val="ListParagraph"/>
+        <w:ind w:left="207"/>
+      </w:pPr>
+      <w:r>
+        <w:tab/>
+        <w:t>problem2.pml:158, state 21, "connectedClients[id] = 1"</w:t>
+      </w:r>
+    </w:p>
+    <w:p>
+      <w:pPr>
+        <w:pStyle w:val="ListParagraph"/>
+        <w:ind w:left="207"/>
+      </w:pPr>
+      <w:r>
+        <w:tab/>
+        <w:t>problem2.pml:158, state 22, "cmAbleWcp!1"</w:t>
+      </w:r>
+    </w:p>
+    <w:p>
+      <w:pPr>
+        <w:pStyle w:val="ListParagraph"/>
+        <w:ind w:left="207"/>
+      </w:pPr>
+      <w:r>
+        <w:tab/>
+        <w:t>problem2.pml:159, state 24, "reply = 1"</w:t>
+      </w:r>
+    </w:p>
+    <w:p>
+      <w:pPr>
+        <w:pStyle w:val="ListParagraph"/>
+        <w:ind w:left="207"/>
+      </w:pPr>
+      <w:r>
+        <w:tab/>
+        <w:t>problem2.pml:156, state 25, "((currStatus==8))"</w:t>
+      </w:r>
+    </w:p>
+    <w:p>
+      <w:pPr>
+        <w:pStyle w:val="ListParagraph"/>
+        <w:ind w:left="207"/>
+      </w:pPr>
+      <w:r>
+        <w:tab/>
+        <w:t>problem2.pml:156, state 25, "else"</w:t>
+      </w:r>
+    </w:p>
+    <w:p>
+      <w:pPr>
+        <w:pStyle w:val="ListParagraph"/>
+        <w:ind w:left="207"/>
+      </w:pPr>
+      <w:r>
+        <w:tab/>
+        <w:t>problem2.pml:161, state 27, "cmConnectReply[id]!reply"</w:t>
+      </w:r>
+    </w:p>
+    <w:p>
+      <w:pPr>
+        <w:pStyle w:val="ListParagraph"/>
+        <w:ind w:left="207"/>
+      </w:pPr>
+      <w:r>
+        <w:tab/>
+        <w:t>problem2.pml:164, state 30, "cmCommand[id]!5"</w:t>
+      </w:r>
+    </w:p>
+    <w:p>
+      <w:pPr>
+        <w:pStyle w:val="ListParagraph"/>
+        <w:ind w:left="207"/>
+      </w:pPr>
+      <w:r>
+        <w:tab/>
+        <w:t>problem2.pml:165, state 31, "currStatus = 6"</w:t>
+      </w:r>
+    </w:p>
+    <w:p>
+      <w:pPr>
+        <w:pStyle w:val="ListParagraph"/>
+        <w:ind w:left="207"/>
+      </w:pPr>
+      <w:r>
+        <w:tab/>
+        <w:t>problem2.pml:165, state 32, "cmStatus[id]!6"</w:t>
+      </w:r>
+    </w:p>
+    <w:p>
+      <w:pPr>
+        <w:pStyle w:val="ListParagraph"/>
+        <w:ind w:left="207"/>
+      </w:pPr>
+      <w:r>
+        <w:tab/>
+        <w:t>problem2.pml:168, state 35, "clientReport?reportStatus,id"</w:t>
+      </w:r>
+    </w:p>
+    <w:p>
+      <w:pPr>
+        <w:pStyle w:val="ListParagraph"/>
+        <w:ind w:left="207"/>
+      </w:pPr>
+      <w:r>
+        <w:tab/>
+        <w:t>problem2.pml:170, state 37, "cmCommand[id]!4"</w:t>
+      </w:r>
+    </w:p>
+    <w:p>
+      <w:pPr>
+        <w:pStyle w:val="ListParagraph"/>
+        <w:ind w:left="207"/>
+      </w:pPr>
+      <w:r>
+        <w:tab/>
+        <w:t>problem2.pml:171, state 38, "currStatus = 5"</w:t>
+      </w:r>
+    </w:p>
+    <w:p>
+      <w:pPr>
+        <w:pStyle w:val="ListParagraph"/>
+        <w:ind w:left="207"/>
+      </w:pPr>
+      <w:r>
+        <w:tab/>
+        <w:t>problem2.pml:171, state 39, "cmStatus[id]!5"</w:t>
+      </w:r>
+    </w:p>
+    <w:p>
+      <w:pPr>
+        <w:pStyle w:val="ListParagraph"/>
+        <w:ind w:left="207"/>
+      </w:pPr>
+      <w:r>
+        <w:tab/>
+        <w:t>problem2.pml:173, state 42, "currStatus = 8"</w:t>
+      </w:r>
+    </w:p>
+    <w:p>
+      <w:pPr>
+        <w:pStyle w:val="ListParagraph"/>
+        <w:ind w:left="207"/>
+      </w:pPr>
+      <w:r>
+        <w:tab/>
+        <w:t>problem2.pml:173, state 43, "cmStatus[id]!8"</w:t>
+      </w:r>
+    </w:p>
+    <w:p>
+      <w:pPr>
+        <w:pStyle w:val="ListParagraph"/>
+        <w:ind w:left="207"/>
+      </w:pPr>
+      <w:r>
+        <w:tab/>
+        <w:t>problem2.pml:170, state 44, "((reportStatus==2))"</w:t>
+      </w:r>
+    </w:p>
+    <w:p>
+      <w:pPr>
+        <w:pStyle w:val="ListParagraph"/>
+        <w:ind w:left="207"/>
+      </w:pPr>
+      <w:r>
+        <w:tab/>
+        <w:t>problem2.pml:170, state 44, "((reportStatus==1))"</w:t>
+      </w:r>
+    </w:p>
+    <w:p>
+      <w:pPr>
+        <w:pStyle w:val="ListParagraph"/>
+        <w:ind w:left="207"/>
+      </w:pPr>
+      <w:r>
+        <w:tab/>
+        <w:t>problem2.pml:177, state 48, "clientReport?reportStatus,id"</w:t>
+      </w:r>
+    </w:p>
+    <w:p>
+      <w:pPr>
+        <w:pStyle w:val="ListParagraph"/>
+        <w:ind w:left="207"/>
+      </w:pPr>
+      <w:r>
+        <w:tab/>
+        <w:t>problem2.pml:179, state 51, "cmStatus[id]!8"</w:t>
+      </w:r>
+    </w:p>
+    <w:p>
+      <w:pPr>
+        <w:pStyle w:val="ListParagraph"/>
+        <w:ind w:left="207"/>
+      </w:pPr>
+      <w:r>
+        <w:tab/>
+        <w:t>problem2.pml:180, state 52, "cmAbleWcp!2"</w:t>
+      </w:r>
+    </w:p>
+    <w:p>
+      <w:pPr>
+        <w:pStyle w:val="ListParagraph"/>
+        <w:ind w:left="207"/>
+      </w:pPr>
+      <w:r>
+        <w:tab/>
+        <w:t>problem2.pml:182, state 55, "currStatus = 8"</w:t>
+      </w:r>
+    </w:p>
+    <w:p>
+      <w:pPr>
+        <w:pStyle w:val="ListParagraph"/>
+        <w:ind w:left="207"/>
+      </w:pPr>
+      <w:r>
+        <w:tab/>
+        <w:t>problem2.pml:182, state 56, "cmStatus[id]!8"</w:t>
+      </w:r>
+    </w:p>
+    <w:p>
+      <w:pPr>
+        <w:pStyle w:val="ListParagraph"/>
+        <w:ind w:left="207"/>
+      </w:pPr>
+      <w:r>
+        <w:tab/>
+        <w:t>problem2.pml:183, state 57, "cmAbleWcp!2"</w:t>
+      </w:r>
+    </w:p>
+    <w:p>
+      <w:pPr>
+        <w:pStyle w:val="ListParagraph"/>
+        <w:ind w:left="207"/>
+      </w:pPr>
+      <w:r>
+        <w:tab/>
+        <w:t>problem2.pml:179, state 58, "((reportStatus==2))"</w:t>
+      </w:r>
+    </w:p>
+    <w:p>
+      <w:pPr>
+        <w:pStyle w:val="ListParagraph"/>
+        <w:ind w:left="207"/>
+      </w:pPr>
+      <w:r>
+        <w:tab/>
+        <w:t>problem2.pml:179, state 58, "((reportStatus==1))"</w:t>
+      </w:r>
+    </w:p>
+    <w:p>
+      <w:pPr>
+        <w:pStyle w:val="ListParagraph"/>
+        <w:ind w:left="207"/>
+      </w:pPr>
+      <w:r>
+        <w:tab/>
+        <w:t>problem2.pml:192, state 69, "(1)"</w:t>
+      </w:r>
+    </w:p>
+    <w:p>
+      <w:pPr>
+        <w:pStyle w:val="ListParagraph"/>
+        <w:ind w:left="207"/>
+      </w:pPr>
+      <w:r>
+        <w:tab/>
+        <w:t>problem2.pml:202, state 88, "(1)"</w:t>
+      </w:r>
+    </w:p>
+    <w:p>
+      <w:pPr>
+        <w:pStyle w:val="ListParagraph"/>
+        <w:ind w:left="207"/>
+      </w:pPr>
+      <w:r>
+        <w:tab/>
+        <w:t>problem2.pml:214, state 107, "printf('CommsManager: update failed by Client %d\n',(i+1))"</w:t>
+      </w:r>
+    </w:p>
+    <w:p>
+      <w:pPr>
+        <w:pStyle w:val="ListParagraph"/>
+        <w:ind w:left="207"/>
+      </w:pPr>
+      <w:r>
+        <w:tab/>
+        <w:t>problem2.pml:217, state 113, "(1)"</w:t>
+      </w:r>
+    </w:p>
+    <w:p>
+      <w:pPr>
+        <w:pStyle w:val="ListParagraph"/>
+        <w:ind w:left="207"/>
+      </w:pPr>
+      <w:r>
+        <w:tab/>
+        <w:t>problem2.pml:224, state 126, "cmCommand[i]!3"</w:t>
+      </w:r>
+    </w:p>
+    <w:p>
+      <w:pPr>
+        <w:pStyle w:val="ListParagraph"/>
+        <w:ind w:left="207"/>
+      </w:pPr>
+      <w:r>
+        <w:tab/>
+        <w:t>problem2.pml:224, state 127, "cmStatus[i]!1"</w:t>
+      </w:r>
+    </w:p>
+    <w:p>
+      <w:pPr>
+        <w:pStyle w:val="ListParagraph"/>
+        <w:ind w:left="207"/>
+      </w:pPr>
+      <w:r>
+        <w:tab/>
+        <w:t>problem2.pml:225, state 129, "(1)"</w:t>
+      </w:r>
+    </w:p>
+    <w:p>
+      <w:pPr>
+        <w:pStyle w:val="ListParagraph"/>
+        <w:ind w:left="207"/>
+      </w:pPr>
+      <w:r>
+        <w:tab/>
+        <w:t>problem2.pml:224, state 130, "(connectedClients[i])"</w:t>
+      </w:r>
+    </w:p>
+    <w:p>
+      <w:pPr>
+        <w:pStyle w:val="ListParagraph"/>
+        <w:ind w:left="207"/>
+      </w:pPr>
+      <w:r>
+        <w:lastRenderedPageBreak/>
+        <w:tab/>
+        <w:t>problem2.pml:224, state 130, "else"</w:t>
+      </w:r>
+    </w:p>
+    <w:p>
+      <w:pPr>
+        <w:pStyle w:val="ListParagraph"/>
+        <w:ind w:left="207"/>
+      </w:pPr>
+      <w:r>
+        <w:tab/>
+        <w:t>problem2.pml:233, state 146, "(1)"</w:t>
+      </w:r>
+    </w:p>
+    <w:p>
+      <w:pPr>
+        <w:pStyle w:val="ListParagraph"/>
+        <w:ind w:left="207"/>
+      </w:pPr>
+      <w:r>
+        <w:tab/>
+        <w:t>problem2.pml:246, state 167, "printf('CommsManager: post-update failed by Client %d\n',(i+1))"</w:t>
+      </w:r>
+    </w:p>
+    <w:p>
+      <w:pPr>
+        <w:pStyle w:val="ListParagraph"/>
+        <w:ind w:left="207"/>
+      </w:pPr>
+      <w:r>
+        <w:tab/>
+        <w:t>problem2.pml:249, state 173, "(1)"</w:t>
+      </w:r>
+    </w:p>
+    <w:p>
+      <w:pPr>
+        <w:pStyle w:val="ListParagraph"/>
+        <w:ind w:left="207"/>
+      </w:pPr>
+      <w:r>
+        <w:tab/>
+        <w:t>problem2.pml:254, state 184, "i = 0"</w:t>
+      </w:r>
+    </w:p>
+    <w:p>
+      <w:pPr>
+        <w:pStyle w:val="ListParagraph"/>
+        <w:ind w:left="207"/>
+      </w:pPr>
+      <w:r>
+        <w:tab/>
+        <w:t>problem2.pml:256, state 187, "cmStatus[i]!8"</w:t>
+      </w:r>
+    </w:p>
+    <w:p>
+      <w:pPr>
+        <w:pStyle w:val="ListParagraph"/>
+        <w:ind w:left="207"/>
+      </w:pPr>
+      <w:r>
+        <w:tab/>
+        <w:t>problem2.pml:256, state 188, "cmCommand[i]!2"</w:t>
+      </w:r>
+    </w:p>
+    <w:p>
+      <w:pPr>
+        <w:pStyle w:val="ListParagraph"/>
+        <w:ind w:left="207"/>
+      </w:pPr>
+      <w:r>
+        <w:tab/>
+        <w:t>problem2.pml:257, state 190, "(1)"</w:t>
+      </w:r>
+    </w:p>
+    <w:p>
+      <w:pPr>
+        <w:pStyle w:val="ListParagraph"/>
+        <w:ind w:left="207"/>
+      </w:pPr>
+      <w:r>
+        <w:tab/>
+        <w:t>problem2.pml:256, state 191, "(connectedClients[i])"</w:t>
+      </w:r>
+    </w:p>
+    <w:p>
+      <w:pPr>
+        <w:pStyle w:val="ListParagraph"/>
+        <w:ind w:left="207"/>
+      </w:pPr>
+      <w:r>
+        <w:tab/>
+        <w:t>problem2.pml:256, state 191, "else"</w:t>
+      </w:r>
+    </w:p>
+    <w:p>
+      <w:pPr>
+        <w:pStyle w:val="ListParagraph"/>
+        <w:ind w:left="207"/>
+      </w:pPr>
+      <w:r>
+        <w:tab/>
+        <w:t>problem2.pml:254, state 196, "((i&lt;=(4-1)))"</w:t>
+      </w:r>
+    </w:p>
+    <w:p>
+      <w:pPr>
+        <w:pStyle w:val="ListParagraph"/>
+        <w:ind w:left="207"/>
+      </w:pPr>
+      <w:r>
+        <w:tab/>
+        <w:t>problem2.pml:254, state 196, "else"</w:t>
+      </w:r>
+    </w:p>
+    <w:p>
+      <w:pPr>
+        <w:pStyle w:val="ListParagraph"/>
+        <w:ind w:left="207"/>
+      </w:pPr>
+      <w:r>
+        <w:tab/>
+        <w:t>problem2.pml:260, state 199, "cmAbleWcp!2"</w:t>
+      </w:r>
+    </w:p>
+    <w:p>
+      <w:pPr>
+        <w:pStyle w:val="ListParagraph"/>
+        <w:ind w:left="207"/>
+      </w:pPr>
+      <w:r>
+        <w:tab/>
+        <w:t>problem2.pml:265, state 208, "(1)"</w:t>
+      </w:r>
+    </w:p>
+    <w:p>
+      <w:pPr>
+        <w:pStyle w:val="ListParagraph"/>
+        <w:ind w:left="207"/>
+      </w:pPr>
+      <w:r>
+        <w:tab/>
+        <w:t>problem2.pml:272, state 222, "hasFail = 0"</w:t>
+      </w:r>
+    </w:p>
+    <w:p>
+      <w:pPr>
+        <w:pStyle w:val="ListParagraph"/>
+        <w:ind w:left="207"/>
+      </w:pPr>
+      <w:r>
+        <w:tab/>
+        <w:t>problem2.pml:273, state 223, "i = 0"</w:t>
+      </w:r>
+    </w:p>
+    <w:p>
+      <w:pPr>
+        <w:pStyle w:val="ListParagraph"/>
+        <w:ind w:left="207"/>
+      </w:pPr>
+      <w:r>
+        <w:tab/>
+        <w:t>problem2.pml:275, state 226, "clientReport?reportStatus,id"</w:t>
+      </w:r>
+    </w:p>
+    <w:p>
+      <w:pPr>
+        <w:pStyle w:val="ListParagraph"/>
+        <w:ind w:left="207"/>
+      </w:pPr>
+      <w:r>
+        <w:tab/>
+        <w:t>problem2.pml:278, state 229, "printf('CommsManager: post-revert failed by Client %d\n',(i+1))"</w:t>
+      </w:r>
+    </w:p>
+    <w:p>
+      <w:pPr>
+        <w:pStyle w:val="ListParagraph"/>
+        <w:ind w:left="207"/>
+      </w:pPr>
+      <w:r>
+        <w:tab/>
+        <w:t>problem2.pml:279, state 231, "(1)"</w:t>
+      </w:r>
+    </w:p>
+    <w:p>
+      <w:pPr>
+        <w:pStyle w:val="ListParagraph"/>
+        <w:ind w:left="207"/>
+      </w:pPr>
+      <w:r>
+        <w:tab/>
+        <w:t>problem2.pml:277, state 232, "((reportStatus==1))"</w:t>
+      </w:r>
+    </w:p>
+    <w:p>
+      <w:pPr>
+        <w:pStyle w:val="ListParagraph"/>
+        <w:ind w:left="207"/>
+      </w:pPr>
+      <w:r>
+        <w:tab/>
+        <w:t>problem2.pml:277, state 232, "else"</w:t>
+      </w:r>
+    </w:p>
+    <w:p>
+      <w:pPr>
+        <w:pStyle w:val="ListParagraph"/>
+        <w:ind w:left="207"/>
+      </w:pPr>
+      <w:r>
+        <w:tab/>
+        <w:t>problem2.pml:281, state 235, "(1)"</w:t>
+      </w:r>
+    </w:p>
+    <w:p>
+      <w:pPr>
+        <w:pStyle w:val="ListParagraph"/>
+        <w:ind w:left="207"/>
+      </w:pPr>
+      <w:r>
+        <w:tab/>
+        <w:t>problem2.pml:275, state 236, "(connectedClients[i])"</w:t>
+      </w:r>
+    </w:p>
+    <w:p>
+      <w:pPr>
+        <w:pStyle w:val="ListParagraph"/>
+        <w:ind w:left="207"/>
+      </w:pPr>
+      <w:r>
+        <w:tab/>
+        <w:t>problem2.pml:275, state 236, "else"</w:t>
+      </w:r>
+    </w:p>
+    <w:p>
+      <w:pPr>
+        <w:pStyle w:val="ListParagraph"/>
+        <w:ind w:left="207"/>
+      </w:pPr>
+      <w:r>
+        <w:tab/>
+        <w:t>problem2.pml:273, state 241, "((i&lt;=(4-1)))"</w:t>
+      </w:r>
+    </w:p>
+    <w:p>
+      <w:pPr>
+        <w:pStyle w:val="ListParagraph"/>
+        <w:ind w:left="207"/>
+      </w:pPr>
+      <w:r>
+        <w:tab/>
+        <w:t>problem2.pml:273, state 241, "else"</w:t>
+      </w:r>
+    </w:p>
+    <w:p>
+      <w:pPr>
+        <w:pStyle w:val="ListParagraph"/>
+        <w:ind w:left="207"/>
+      </w:pPr>
+      <w:r>
+        <w:tab/>
+        <w:t>problem2.pml:286, state 246, "i = 0"</w:t>
+      </w:r>
+    </w:p>
+    <w:p>
+      <w:pPr>
+        <w:pStyle w:val="ListParagraph"/>
+        <w:ind w:left="207"/>
+      </w:pPr>
+      <w:r>
+        <w:tab/>
+        <w:t>problem2.pml:288, state 249, "cmStatus[i]!8"</w:t>
+      </w:r>
+    </w:p>
+    <w:p>
+      <w:pPr>
+        <w:pStyle w:val="ListParagraph"/>
+        <w:ind w:left="207"/>
+      </w:pPr>
+      <w:r>
+        <w:tab/>
+        <w:t>problem2.pml:288, state 250, "cmCommand[i]!2"</w:t>
+      </w:r>
+    </w:p>
+    <w:p>
+      <w:pPr>
+        <w:pStyle w:val="ListParagraph"/>
+        <w:ind w:left="207"/>
+      </w:pPr>
+      <w:r>
+        <w:tab/>
+        <w:t>problem2.pml:289, state 252, "(1)"</w:t>
+      </w:r>
+    </w:p>
+    <w:p>
+      <w:pPr>
+        <w:pStyle w:val="ListParagraph"/>
+        <w:ind w:left="207"/>
+      </w:pPr>
+      <w:r>
+        <w:tab/>
+        <w:t>problem2.pml:288, state 253, "(connectedClients[i])"</w:t>
+      </w:r>
+    </w:p>
+    <w:p>
+      <w:pPr>
+        <w:pStyle w:val="ListParagraph"/>
+        <w:ind w:left="207"/>
+      </w:pPr>
+      <w:r>
+        <w:tab/>
+        <w:t>problem2.pml:288, state 253, "else"</w:t>
+      </w:r>
+    </w:p>
+    <w:p>
+      <w:pPr>
+        <w:pStyle w:val="ListParagraph"/>
+        <w:ind w:left="207"/>
+      </w:pPr>
+      <w:r>
+        <w:tab/>
+        <w:t>problem2.pml:286, state 258, "((i&lt;=(4-1)))"</w:t>
+      </w:r>
+    </w:p>
+    <w:p>
+      <w:pPr>
+        <w:pStyle w:val="ListParagraph"/>
+        <w:ind w:left="207"/>
+      </w:pPr>
+      <w:r>
+        <w:tab/>
+        <w:t>problem2.pml:286, state 258, "else"</w:t>
+      </w:r>
+    </w:p>
+    <w:p>
+      <w:pPr>
+        <w:pStyle w:val="ListParagraph"/>
+        <w:ind w:left="207"/>
+      </w:pPr>
+      <w:r>
+        <w:tab/>
+        <w:t>problem2.pml:292, state 261, "cmAbleWcp!2"</w:t>
+      </w:r>
+    </w:p>
+    <w:p>
+      <w:pPr>
+        <w:pStyle w:val="ListParagraph"/>
+        <w:ind w:left="207"/>
+      </w:pPr>
+      <w:r>
+        <w:tab/>
+        <w:t>problem2.pml:293, state 263, "currStatus = 8"</w:t>
+      </w:r>
+    </w:p>
+    <w:p>
+      <w:pPr>
+        <w:pStyle w:val="ListParagraph"/>
+        <w:ind w:left="207"/>
+      </w:pPr>
+      <w:r>
+        <w:tab/>
+        <w:t>problem2.pml:296, state 267, "cmStatus[i]!8"</w:t>
+      </w:r>
+    </w:p>
+    <w:p>
+      <w:pPr>
+        <w:pStyle w:val="ListParagraph"/>
+        <w:ind w:left="207"/>
+      </w:pPr>
+      <w:r>
+        <w:tab/>
+        <w:t>problem2.pml:296, state 268, "cmCommand[i]!1"</w:t>
+      </w:r>
+    </w:p>
+    <w:p>
+      <w:pPr>
+        <w:pStyle w:val="ListParagraph"/>
+        <w:ind w:left="207"/>
+      </w:pPr>
+      <w:r>
+        <w:tab/>
+        <w:t>problem2.pml:297, state 270, "(1)"</w:t>
+      </w:r>
+    </w:p>
+    <w:p>
+      <w:pPr>
+        <w:pStyle w:val="ListParagraph"/>
+        <w:ind w:left="207"/>
+      </w:pPr>
+      <w:r>
+        <w:tab/>
+        <w:t>problem2.pml:296, state 271, "(connectedClients[i])"</w:t>
+      </w:r>
+    </w:p>
+    <w:p>
+      <w:pPr>
+        <w:pStyle w:val="ListParagraph"/>
+        <w:ind w:left="207"/>
+      </w:pPr>
+      <w:r>
+        <w:tab/>
+        <w:t>problem2.pml:296, state 271, "else"</w:t>
+      </w:r>
+    </w:p>
+    <w:p>
+      <w:pPr>
+        <w:pStyle w:val="ListParagraph"/>
+        <w:ind w:left="207"/>
+      </w:pPr>
+      <w:r>
+        <w:tab/>
+        <w:t>problem2.pml:294, state 276, "((i&lt;=(4-1)))"</w:t>
+      </w:r>
+    </w:p>
+    <w:p>
+      <w:pPr>
+        <w:pStyle w:val="ListParagraph"/>
+        <w:ind w:left="207"/>
+      </w:pPr>
+      <w:r>
+        <w:tab/>
+        <w:t>problem2.pml:294, state 276, "else"</w:t>
+      </w:r>
+    </w:p>
+    <w:p>
+      <w:pPr>
+        <w:pStyle w:val="ListParagraph"/>
+        <w:ind w:left="207"/>
+      </w:pPr>
+      <w:r>
+        <w:tab/>
+        <w:t>problem2.pml:300, state 279, "cmAbleWcp!2"</w:t>
+      </w:r>
+    </w:p>
+    <w:p>
+      <w:pPr>
+        <w:pStyle w:val="ListParagraph"/>
+        <w:ind w:left="207"/>
+      </w:pPr>
+      <w:r>
+        <w:tab/>
+        <w:t>problem2.pml:285, state 280, "(hasFail)"</w:t>
+      </w:r>
+    </w:p>
+    <w:p>
+      <w:pPr>
+        <w:pStyle w:val="ListParagraph"/>
+        <w:ind w:left="207"/>
+      </w:pPr>
+      <w:r>
+        <w:tab/>
+        <w:t>problem2.pml:285, state 280, "else"</w:t>
+      </w:r>
+    </w:p>
+    <w:p>
+      <w:pPr>
+        <w:pStyle w:val="ListParagraph"/>
+        <w:ind w:left="207"/>
+      </w:pPr>
+      <w:r>
+        <w:lastRenderedPageBreak/>
+        <w:tab/>
+        <w:t>problem2.pml:303, state 285, "-end-"</w:t>
+      </w:r>
+    </w:p>
+    <w:p>
+      <w:pPr>
+        <w:pStyle w:val="ListParagraph"/>
+        <w:ind w:left="207"/>
+      </w:pPr>
+      <w:r>
+        <w:tab/>
+        <w:t>(70 of 285 states)</w:t>
+      </w:r>
+    </w:p>
+    <w:p>
+      <w:pPr>
+        <w:pStyle w:val="ListParagraph"/>
+        <w:ind w:left="207"/>
+      </w:pPr>
+      <w:r>
+        <w:t>unreached in proctype ControlPanel</w:t>
+      </w:r>
+    </w:p>
+    <w:p>
+      <w:pPr>
+        <w:pStyle w:val="ListParagraph"/>
+        <w:ind w:left="207"/>
+      </w:pPr>
+      <w:r>
+        <w:tab/>
+        <w:t>problem2.pml:324, state 19, "-end-"</w:t>
+      </w:r>
+    </w:p>
+    <w:p>
+      <w:pPr>
+        <w:pStyle w:val="ListParagraph"/>
+        <w:ind w:left="207"/>
+      </w:pPr>
+      <w:r>
+        <w:tab/>
+        <w:t>(1 of 19 states)</w:t>
+      </w:r>
+    </w:p>
+    <w:p>
+      <w:pPr>
+        <w:pStyle w:val="ListParagraph"/>
+        <w:ind w:left="207"/>
+      </w:pPr>
+      <w:r>
+        <w:t>unreached in init</w:t>
+      </w:r>
+    </w:p>
+    <w:p>
+      <w:pPr>
+        <w:pStyle w:val="ListParagraph"/>
+        <w:ind w:left="207"/>
+      </w:pPr>
+      <w:r>
+        <w:tab/>
+        <w:t>(0 of 8 states)</w:t>
       </w:r>
     </w:p>
     <w:p>

</xml_diff>